<commit_message>
GUI TextBox & component Overlapping
1.reconstruction: summarize the generation of common events.
2. Textbox is basically finished
3.component overlapping based on Depth / Z coordinate is now available

the next thing is to implement a Listbox or Oscilloscope
</commit_message>
<xml_diff>
--- a/文档/设计文档/GUI.docx
+++ b/文档/设计文档/GUI.docx
@@ -382,6 +382,7 @@
         </w:numPr>
         <w:ind w:firstLineChars="0"/>
         <w:rPr>
+          <w:rFonts w:hint="eastAsia"/>
           <w:sz w:val="24"/>
           <w:szCs w:val="24"/>
         </w:rPr>
@@ -438,19 +439,231 @@
     </w:p>
     <w:p>
       <w:pPr>
-        <w:rPr>
-          <w:sz w:val="24"/>
-          <w:szCs w:val="24"/>
-        </w:rPr>
-      </w:pPr>
-    </w:p>
-    <w:p>
-      <w:pPr>
-        <w:rPr>
-          <w:sz w:val="24"/>
-          <w:szCs w:val="24"/>
-        </w:rPr>
-      </w:pPr>
+        <w:pStyle w:val="a5"/>
+        <w:numPr>
+          <w:ilvl w:val="0"/>
+          <w:numId w:val="2"/>
+        </w:numPr>
+        <w:ind w:firstLineChars="0"/>
+        <w:rPr>
+          <w:sz w:val="24"/>
+          <w:szCs w:val="24"/>
+        </w:rPr>
+      </w:pPr>
+      <w:r>
+        <w:rPr>
+          <w:rFonts w:hint="eastAsia"/>
+          <w:sz w:val="24"/>
+          <w:szCs w:val="24"/>
+        </w:rPr>
+        <w:t>(2016.1.1)</w:t>
+      </w:r>
+      <w:r>
+        <w:rPr>
+          <w:rFonts w:hint="eastAsia"/>
+          <w:b/>
+          <w:sz w:val="24"/>
+          <w:szCs w:val="24"/>
+        </w:rPr>
+        <w:t>把</w:t>
+      </w:r>
+      <w:r>
+        <w:rPr>
+          <w:rFonts w:hint="eastAsia"/>
+          <w:b/>
+          <w:sz w:val="24"/>
+          <w:szCs w:val="24"/>
+        </w:rPr>
+        <w:t>GUI</w:t>
+      </w:r>
+      <w:r>
+        <w:rPr>
+          <w:rFonts w:hint="eastAsia"/>
+          <w:b/>
+          <w:sz w:val="24"/>
+          <w:szCs w:val="24"/>
+        </w:rPr>
+        <w:t>系统和</w:t>
+      </w:r>
+      <w:r>
+        <w:rPr>
+          <w:rFonts w:hint="eastAsia"/>
+          <w:b/>
+          <w:sz w:val="24"/>
+          <w:szCs w:val="24"/>
+        </w:rPr>
+        <w:t>Noise3D</w:t>
+      </w:r>
+      <w:r>
+        <w:rPr>
+          <w:rFonts w:hint="eastAsia"/>
+          <w:b/>
+          <w:sz w:val="24"/>
+          <w:szCs w:val="24"/>
+        </w:rPr>
+        <w:t>底层分开</w:t>
+      </w:r>
+      <w:r>
+        <w:rPr>
+          <w:rFonts w:hint="eastAsia"/>
+          <w:b/>
+          <w:sz w:val="24"/>
+          <w:szCs w:val="24"/>
+        </w:rPr>
+        <w:t>，弄成一个项目</w:t>
+      </w:r>
+      <w:r>
+        <w:rPr>
+          <w:rFonts w:hint="eastAsia"/>
+          <w:sz w:val="24"/>
+          <w:szCs w:val="24"/>
+        </w:rPr>
+        <w:t>。因为从层次上来讲</w:t>
+      </w:r>
+      <w:r>
+        <w:rPr>
+          <w:rFonts w:hint="eastAsia"/>
+          <w:sz w:val="24"/>
+          <w:szCs w:val="24"/>
+        </w:rPr>
+        <w:t>GUI</w:t>
+      </w:r>
+      <w:r>
+        <w:rPr>
+          <w:rFonts w:hint="eastAsia"/>
+          <w:sz w:val="24"/>
+          <w:szCs w:val="24"/>
+        </w:rPr>
+        <w:t>是依赖于底层建筑的，而且</w:t>
+      </w:r>
+      <w:r>
+        <w:rPr>
+          <w:rFonts w:hint="eastAsia"/>
+          <w:sz w:val="24"/>
+          <w:szCs w:val="24"/>
+        </w:rPr>
+        <w:t>GUI</w:t>
+      </w:r>
+      <w:r>
+        <w:rPr>
+          <w:rFonts w:hint="eastAsia"/>
+          <w:sz w:val="24"/>
+          <w:szCs w:val="24"/>
+        </w:rPr>
+        <w:t>也是一个可选组件，只是封装一些逻辑和各种坑爹东西，使用起来会更加方便而已。</w:t>
+      </w:r>
+      <w:r>
+        <w:rPr>
+          <w:rFonts w:hint="eastAsia"/>
+          <w:sz w:val="24"/>
+          <w:szCs w:val="24"/>
+        </w:rPr>
+        <w:t>Noise3D</w:t>
+      </w:r>
+      <w:r>
+        <w:rPr>
+          <w:rFonts w:hint="eastAsia"/>
+          <w:sz w:val="24"/>
+          <w:szCs w:val="24"/>
+        </w:rPr>
+        <w:t>里的</w:t>
+      </w:r>
+      <w:r>
+        <w:rPr>
+          <w:rFonts w:hint="eastAsia"/>
+          <w:sz w:val="24"/>
+          <w:szCs w:val="24"/>
+        </w:rPr>
+        <w:t>Renderer</w:t>
+      </w:r>
+      <w:r>
+        <w:rPr>
+          <w:rFonts w:hint="eastAsia"/>
+          <w:sz w:val="24"/>
+          <w:szCs w:val="24"/>
+        </w:rPr>
+        <w:t>会在</w:t>
+      </w:r>
+      <w:r>
+        <w:rPr>
+          <w:rFonts w:hint="eastAsia"/>
+          <w:sz w:val="24"/>
+          <w:szCs w:val="24"/>
+        </w:rPr>
+        <w:t>AddObjectToRenderList</w:t>
+      </w:r>
+      <w:r>
+        <w:rPr>
+          <w:rFonts w:hint="eastAsia"/>
+          <w:sz w:val="24"/>
+          <w:szCs w:val="24"/>
+        </w:rPr>
+        <w:t>里面通过</w:t>
+      </w:r>
+      <w:r>
+        <w:rPr>
+          <w:rFonts w:hint="eastAsia"/>
+          <w:sz w:val="24"/>
+          <w:szCs w:val="24"/>
+        </w:rPr>
+        <w:t>OBJETC_TYPE</w:t>
+      </w:r>
+      <w:r>
+        <w:rPr>
+          <w:rFonts w:hint="eastAsia"/>
+          <w:sz w:val="24"/>
+          <w:szCs w:val="24"/>
+        </w:rPr>
+        <w:t>的枚举给</w:t>
+      </w:r>
+      <w:r>
+        <w:rPr>
+          <w:rFonts w:hint="eastAsia"/>
+          <w:sz w:val="24"/>
+          <w:szCs w:val="24"/>
+        </w:rPr>
+        <w:t>NOISE GUI</w:t>
+      </w:r>
+      <w:r>
+        <w:rPr>
+          <w:rFonts w:hint="eastAsia"/>
+          <w:sz w:val="24"/>
+          <w:szCs w:val="24"/>
+        </w:rPr>
+        <w:t>添加到渲染器增加了一个入口。但是</w:t>
+      </w:r>
+      <w:r>
+        <w:rPr>
+          <w:rFonts w:hint="eastAsia"/>
+          <w:sz w:val="24"/>
+          <w:szCs w:val="24"/>
+        </w:rPr>
+        <w:t>Noise3D</w:t>
+      </w:r>
+      <w:r>
+        <w:rPr>
+          <w:rFonts w:hint="eastAsia"/>
+          <w:sz w:val="24"/>
+          <w:szCs w:val="24"/>
+        </w:rPr>
+        <w:t>是底层建筑，不会涉及到任何</w:t>
+      </w:r>
+      <w:r>
+        <w:rPr>
+          <w:rFonts w:hint="eastAsia"/>
+          <w:sz w:val="24"/>
+          <w:szCs w:val="24"/>
+        </w:rPr>
+        <w:t>GUI</w:t>
+      </w:r>
+      <w:r>
+        <w:rPr>
+          <w:rFonts w:hint="eastAsia"/>
+          <w:sz w:val="24"/>
+          <w:szCs w:val="24"/>
+        </w:rPr>
+        <w:t>的东西。</w:t>
+      </w:r>
     </w:p>
     <w:p>
       <w:pPr>
@@ -621,6 +834,7 @@
         </w:numPr>
         <w:ind w:firstLineChars="0"/>
         <w:rPr>
+          <w:rFonts w:hint="eastAsia"/>
           <w:sz w:val="24"/>
           <w:szCs w:val="24"/>
         </w:rPr>
@@ -719,18 +933,726 @@
     <w:p>
       <w:pPr>
         <w:pStyle w:val="a5"/>
-        <w:ind w:left="1260" w:firstLineChars="0" w:firstLine="0"/>
-        <w:rPr>
-          <w:sz w:val="24"/>
-          <w:szCs w:val="24"/>
-        </w:rPr>
-      </w:pPr>
+        <w:numPr>
+          <w:ilvl w:val="0"/>
+          <w:numId w:val="9"/>
+        </w:numPr>
+        <w:ind w:firstLineChars="0"/>
+        <w:rPr>
+          <w:rFonts w:hint="eastAsia"/>
+          <w:b/>
+          <w:sz w:val="24"/>
+          <w:szCs w:val="24"/>
+          <w:u w:val="single"/>
+        </w:rPr>
+      </w:pPr>
+      <w:r>
+        <w:rPr>
+          <w:rFonts w:hint="eastAsia"/>
+          <w:color w:val="000000" w:themeColor="text1"/>
+          <w:sz w:val="24"/>
+          <w:szCs w:val="24"/>
+        </w:rPr>
+        <w:t>(2016.1.1)</w:t>
+      </w:r>
+      <w:r>
+        <w:rPr>
+          <w:rFonts w:hint="eastAsia"/>
+          <w:color w:val="000000" w:themeColor="text1"/>
+          <w:sz w:val="24"/>
+          <w:szCs w:val="24"/>
+        </w:rPr>
+        <w:t>为了实现控件之间的覆盖（而不是一个左键点下去，所有被碰到的控件都响应），这里引入一个概念叫</w:t>
+      </w:r>
+      <w:r>
+        <w:rPr>
+          <w:rFonts w:hint="eastAsia"/>
+          <w:b/>
+          <w:color w:val="000000" w:themeColor="text1"/>
+          <w:sz w:val="24"/>
+          <w:szCs w:val="24"/>
+          <w:u w:val="single"/>
+        </w:rPr>
+        <w:t>鼠标点击深度</w:t>
+      </w:r>
+      <w:r>
+        <w:rPr>
+          <w:rFonts w:hint="eastAsia"/>
+          <w:color w:val="000000" w:themeColor="text1"/>
+          <w:sz w:val="24"/>
+          <w:szCs w:val="24"/>
+        </w:rPr>
+        <w:t>。</w:t>
+      </w:r>
+      <w:r>
+        <w:rPr>
+          <w:rFonts w:hint="eastAsia"/>
+          <w:color w:val="000000" w:themeColor="text1"/>
+          <w:sz w:val="24"/>
+          <w:szCs w:val="24"/>
+        </w:rPr>
+        <w:t>其实</w:t>
+      </w:r>
+      <w:r>
+        <w:rPr>
+          <w:rFonts w:hint="eastAsia"/>
+          <w:color w:val="000000" w:themeColor="text1"/>
+          <w:sz w:val="24"/>
+          <w:szCs w:val="24"/>
+        </w:rPr>
+        <w:t>VB</w:t>
+      </w:r>
+      <w:r>
+        <w:rPr>
+          <w:rFonts w:hint="eastAsia"/>
+          <w:color w:val="000000" w:themeColor="text1"/>
+          <w:sz w:val="24"/>
+          <w:szCs w:val="24"/>
+        </w:rPr>
+        <w:t>控件也有一个叫</w:t>
+      </w:r>
+      <w:r>
+        <w:rPr>
+          <w:rFonts w:hint="eastAsia"/>
+          <w:color w:val="000000" w:themeColor="text1"/>
+          <w:sz w:val="24"/>
+          <w:szCs w:val="24"/>
+        </w:rPr>
+        <w:t>ZOrder</w:t>
+      </w:r>
+      <w:r>
+        <w:rPr>
+          <w:rFonts w:hint="eastAsia"/>
+          <w:color w:val="000000" w:themeColor="text1"/>
+          <w:sz w:val="24"/>
+          <w:szCs w:val="24"/>
+        </w:rPr>
+        <w:t>的属性用来实现层层叠</w:t>
+      </w:r>
+      <w:r>
+        <w:rPr>
+          <w:rFonts w:hint="eastAsia"/>
+          <w:color w:val="000000" w:themeColor="text1"/>
+          <w:sz w:val="24"/>
+          <w:szCs w:val="24"/>
+        </w:rPr>
+        <w:t>。那所以我们也可以引入一个</w:t>
+      </w:r>
+      <w:r>
+        <w:rPr>
+          <w:rFonts w:hint="eastAsia"/>
+          <w:color w:val="000000" w:themeColor="text1"/>
+          <w:sz w:val="24"/>
+          <w:szCs w:val="24"/>
+        </w:rPr>
+        <w:t>DepthLevel</w:t>
+      </w:r>
+      <w:r>
+        <w:rPr>
+          <w:rFonts w:hint="eastAsia"/>
+          <w:color w:val="000000" w:themeColor="text1"/>
+          <w:sz w:val="24"/>
+          <w:szCs w:val="24"/>
+        </w:rPr>
+        <w:t>和</w:t>
+      </w:r>
+      <w:r>
+        <w:rPr>
+          <w:rFonts w:hint="eastAsia"/>
+          <w:color w:val="000000" w:themeColor="text1"/>
+          <w:sz w:val="24"/>
+          <w:szCs w:val="24"/>
+        </w:rPr>
+        <w:t>PosZ</w:t>
+      </w:r>
+      <w:r>
+        <w:rPr>
+          <w:rFonts w:hint="eastAsia"/>
+          <w:color w:val="000000" w:themeColor="text1"/>
+          <w:sz w:val="24"/>
+          <w:szCs w:val="24"/>
+        </w:rPr>
+        <w:t>来实现这个。</w:t>
+      </w:r>
+      <w:r>
+        <w:rPr>
+          <w:rFonts w:hint="eastAsia"/>
+          <w:color w:val="000000" w:themeColor="text1"/>
+          <w:sz w:val="24"/>
+          <w:szCs w:val="24"/>
+        </w:rPr>
+        <w:t>其中</w:t>
+      </w:r>
+      <w:r>
+        <w:rPr>
+          <w:rFonts w:hint="eastAsia"/>
+          <w:color w:val="000000" w:themeColor="text1"/>
+          <w:sz w:val="24"/>
+          <w:szCs w:val="24"/>
+        </w:rPr>
+        <w:t>DepthLevel</w:t>
+      </w:r>
+      <w:r>
+        <w:rPr>
+          <w:rFonts w:hint="eastAsia"/>
+          <w:color w:val="000000" w:themeColor="text1"/>
+          <w:sz w:val="24"/>
+          <w:szCs w:val="24"/>
+        </w:rPr>
+        <w:t>表示控件在第几层深，不管里面有没有内置控件，这个属性都是描述这个整体。</w:t>
+      </w:r>
+      <w:r>
+        <w:rPr>
+          <w:rFonts w:hint="eastAsia"/>
+          <w:color w:val="000000" w:themeColor="text1"/>
+          <w:sz w:val="24"/>
+          <w:szCs w:val="24"/>
+        </w:rPr>
+        <w:t xml:space="preserve"> </w:t>
+      </w:r>
+      <w:r>
+        <w:rPr>
+          <w:rFonts w:hint="eastAsia"/>
+          <w:color w:val="000000" w:themeColor="text1"/>
+          <w:sz w:val="24"/>
+          <w:szCs w:val="24"/>
+        </w:rPr>
+        <w:t>而</w:t>
+      </w:r>
+      <w:r>
+        <w:rPr>
+          <w:rFonts w:hint="eastAsia"/>
+          <w:color w:val="000000" w:themeColor="text1"/>
+          <w:sz w:val="24"/>
+          <w:szCs w:val="24"/>
+        </w:rPr>
+        <w:t>posZ</w:t>
+      </w:r>
+      <w:r>
+        <w:rPr>
+          <w:rFonts w:hint="eastAsia"/>
+          <w:color w:val="000000" w:themeColor="text1"/>
+          <w:sz w:val="24"/>
+          <w:szCs w:val="24"/>
+        </w:rPr>
+        <w:t>是一个扩展，用来解决内置有多个控件的控件</w:t>
+      </w:r>
+      <w:r>
+        <w:rPr>
+          <w:rFonts w:hint="eastAsia"/>
+          <w:color w:val="000000" w:themeColor="text1"/>
+          <w:sz w:val="24"/>
+          <w:szCs w:val="24"/>
+        </w:rPr>
+        <w:t>间在深度方向上的顺序问题。例如，</w:t>
+      </w:r>
+      <w:r>
+        <w:rPr>
+          <w:rFonts w:hint="eastAsia"/>
+          <w:color w:val="000000" w:themeColor="text1"/>
+          <w:sz w:val="24"/>
+          <w:szCs w:val="24"/>
+        </w:rPr>
+        <w:t>Textbox</w:t>
+      </w:r>
+      <w:r>
+        <w:rPr>
+          <w:rFonts w:hint="eastAsia"/>
+          <w:color w:val="000000" w:themeColor="text1"/>
+          <w:sz w:val="24"/>
+          <w:szCs w:val="24"/>
+        </w:rPr>
+        <w:t>有背景矩形，一个</w:t>
+      </w:r>
+      <w:r>
+        <w:rPr>
+          <w:rFonts w:hint="eastAsia"/>
+          <w:color w:val="000000" w:themeColor="text1"/>
+          <w:sz w:val="24"/>
+          <w:szCs w:val="24"/>
+        </w:rPr>
+        <w:t>TextDynamic</w:t>
+      </w:r>
+      <w:r>
+        <w:rPr>
+          <w:rFonts w:hint="eastAsia"/>
+          <w:color w:val="000000" w:themeColor="text1"/>
+          <w:sz w:val="24"/>
+          <w:szCs w:val="24"/>
+        </w:rPr>
+        <w:t>对象，一个光标，从深度来说应该是</w:t>
+      </w:r>
+      <w:r>
+        <w:rPr>
+          <w:rFonts w:hint="eastAsia"/>
+          <w:color w:val="000000" w:themeColor="text1"/>
+          <w:sz w:val="24"/>
+          <w:szCs w:val="24"/>
+        </w:rPr>
+        <w:t xml:space="preserve"> </w:t>
+      </w:r>
+      <w:r>
+        <w:rPr>
+          <w:rFonts w:hint="eastAsia"/>
+          <w:color w:val="000000" w:themeColor="text1"/>
+          <w:sz w:val="24"/>
+          <w:szCs w:val="24"/>
+        </w:rPr>
+        <w:t>光标</w:t>
+      </w:r>
+      <w:r>
+        <w:rPr>
+          <w:rFonts w:hint="eastAsia"/>
+          <w:color w:val="000000" w:themeColor="text1"/>
+          <w:sz w:val="24"/>
+          <w:szCs w:val="24"/>
+        </w:rPr>
+        <w:t xml:space="preserve"> &gt; </w:t>
+      </w:r>
+      <w:r>
+        <w:rPr>
+          <w:rFonts w:hint="eastAsia"/>
+          <w:color w:val="000000" w:themeColor="text1"/>
+          <w:sz w:val="24"/>
+          <w:szCs w:val="24"/>
+        </w:rPr>
+        <w:t>文字</w:t>
+      </w:r>
+      <w:r>
+        <w:rPr>
+          <w:rFonts w:hint="eastAsia"/>
+          <w:color w:val="000000" w:themeColor="text1"/>
+          <w:sz w:val="24"/>
+          <w:szCs w:val="24"/>
+        </w:rPr>
+        <w:t xml:space="preserve"> &gt; </w:t>
+      </w:r>
+      <w:r>
+        <w:rPr>
+          <w:rFonts w:hint="eastAsia"/>
+          <w:color w:val="000000" w:themeColor="text1"/>
+          <w:sz w:val="24"/>
+          <w:szCs w:val="24"/>
+        </w:rPr>
+        <w:t>背景，</w:t>
+      </w:r>
+      <w:r>
+        <w:rPr>
+          <w:rFonts w:hint="eastAsia"/>
+          <w:color w:val="000000" w:themeColor="text1"/>
+          <w:sz w:val="24"/>
+          <w:szCs w:val="24"/>
+        </w:rPr>
+        <w:t>这就需要在</w:t>
+      </w:r>
+      <w:r>
+        <w:rPr>
+          <w:rFonts w:hint="eastAsia"/>
+          <w:color w:val="000000" w:themeColor="text1"/>
+          <w:sz w:val="24"/>
+          <w:szCs w:val="24"/>
+        </w:rPr>
+        <w:t>Z</w:t>
+      </w:r>
+      <w:r>
+        <w:rPr>
+          <w:rFonts w:hint="eastAsia"/>
+          <w:color w:val="000000" w:themeColor="text1"/>
+          <w:sz w:val="24"/>
+          <w:szCs w:val="24"/>
+        </w:rPr>
+        <w:t>坐标上有一定的差别</w:t>
+      </w:r>
+      <w:r>
+        <w:rPr>
+          <w:rFonts w:hint="eastAsia"/>
+          <w:color w:val="000000" w:themeColor="text1"/>
+          <w:sz w:val="24"/>
+          <w:szCs w:val="24"/>
+        </w:rPr>
+        <w:t>(</w:t>
+      </w:r>
+      <w:r>
+        <w:rPr>
+          <w:rFonts w:hint="eastAsia"/>
+          <w:color w:val="000000" w:themeColor="text1"/>
+          <w:sz w:val="24"/>
+          <w:szCs w:val="24"/>
+        </w:rPr>
+        <w:t>但不能跨层</w:t>
+      </w:r>
+      <w:r>
+        <w:rPr>
+          <w:rFonts w:hint="eastAsia"/>
+          <w:color w:val="000000" w:themeColor="text1"/>
+          <w:sz w:val="24"/>
+          <w:szCs w:val="24"/>
+        </w:rPr>
+        <w:t>)</w:t>
+      </w:r>
+      <w:r>
+        <w:rPr>
+          <w:rFonts w:hint="eastAsia"/>
+          <w:color w:val="000000" w:themeColor="text1"/>
+          <w:sz w:val="24"/>
+          <w:szCs w:val="24"/>
+        </w:rPr>
+        <w:t>。</w:t>
+      </w:r>
+      <w:r>
+        <w:rPr>
+          <w:rFonts w:hint="eastAsia"/>
+          <w:color w:val="000000" w:themeColor="text1"/>
+          <w:sz w:val="24"/>
+          <w:szCs w:val="24"/>
+        </w:rPr>
+        <w:t>然后每次鼠标点击时都会先看看有哪些可能会被点击的控件，然后求出深度最小的那个作为</w:t>
+      </w:r>
+      <w:r>
+        <w:rPr>
+          <w:rFonts w:hint="eastAsia"/>
+          <w:b/>
+          <w:color w:val="000000" w:themeColor="text1"/>
+          <w:sz w:val="24"/>
+          <w:szCs w:val="24"/>
+        </w:rPr>
+        <w:t>鼠标点击深度</w:t>
+      </w:r>
+      <w:r>
+        <w:rPr>
+          <w:rFonts w:hint="eastAsia"/>
+          <w:color w:val="000000" w:themeColor="text1"/>
+          <w:sz w:val="24"/>
+          <w:szCs w:val="24"/>
+        </w:rPr>
+        <w:t>。</w:t>
+      </w:r>
+      <w:r>
+        <w:rPr>
+          <w:rFonts w:hint="eastAsia"/>
+          <w:color w:val="000000" w:themeColor="text1"/>
+          <w:sz w:val="24"/>
+          <w:szCs w:val="24"/>
+        </w:rPr>
+        <w:t xml:space="preserve"> </w:t>
+      </w:r>
+      <w:r>
+        <w:rPr>
+          <w:rFonts w:hint="eastAsia"/>
+          <w:color w:val="000000" w:themeColor="text1"/>
+          <w:sz w:val="24"/>
+          <w:szCs w:val="24"/>
+        </w:rPr>
+        <w:t>（然后呢，其实</w:t>
+      </w:r>
+      <w:r>
+        <w:rPr>
+          <w:rFonts w:hint="eastAsia"/>
+          <w:color w:val="000000" w:themeColor="text1"/>
+          <w:sz w:val="24"/>
+          <w:szCs w:val="24"/>
+        </w:rPr>
+        <w:t>控件</w:t>
+      </w:r>
+      <w:r>
+        <w:rPr>
+          <w:rFonts w:hint="eastAsia"/>
+          <w:color w:val="000000" w:themeColor="text1"/>
+          <w:sz w:val="24"/>
+          <w:szCs w:val="24"/>
+        </w:rPr>
+        <w:t>允许处在同一层的</w:t>
+      </w:r>
+      <w:r>
+        <w:rPr>
+          <w:rFonts w:hint="eastAsia"/>
+          <w:color w:val="000000" w:themeColor="text1"/>
+          <w:sz w:val="24"/>
+          <w:szCs w:val="24"/>
+        </w:rPr>
+        <w:t>hhhhhh</w:t>
+      </w:r>
+      <w:r>
+        <w:rPr>
+          <w:rFonts w:hint="eastAsia"/>
+          <w:color w:val="000000" w:themeColor="text1"/>
+          <w:sz w:val="24"/>
+          <w:szCs w:val="24"/>
+        </w:rPr>
+        <w:t>）</w:t>
+      </w:r>
     </w:p>
     <w:p>
       <w:pPr>
         <w:pStyle w:val="a5"/>
+        <w:numPr>
+          <w:ilvl w:val="0"/>
+          <w:numId w:val="9"/>
+        </w:numPr>
+        <w:ind w:firstLineChars="0"/>
+        <w:rPr>
+          <w:rFonts w:hint="eastAsia"/>
+          <w:b/>
+          <w:sz w:val="24"/>
+          <w:szCs w:val="24"/>
+          <w:u w:val="single"/>
+        </w:rPr>
+      </w:pPr>
+      <w:r>
+        <w:rPr>
+          <w:rFonts w:hint="eastAsia"/>
+          <w:color w:val="000000" w:themeColor="text1"/>
+          <w:sz w:val="24"/>
+          <w:szCs w:val="24"/>
+        </w:rPr>
+        <w:t>(2016.1.1)</w:t>
+      </w:r>
+      <w:r>
+        <w:rPr>
+          <w:rFonts w:hint="eastAsia"/>
+          <w:color w:val="000000" w:themeColor="text1"/>
+          <w:sz w:val="24"/>
+          <w:szCs w:val="24"/>
+        </w:rPr>
+        <w:t>在</w:t>
+      </w:r>
+      <w:r>
+        <w:rPr>
+          <w:rFonts w:hint="eastAsia"/>
+          <w:color w:val="000000" w:themeColor="text1"/>
+          <w:sz w:val="24"/>
+          <w:szCs w:val="24"/>
+        </w:rPr>
+        <w:t>Renderer</w:t>
+      </w:r>
+      <w:r>
+        <w:rPr>
+          <w:rFonts w:hint="eastAsia"/>
+          <w:color w:val="000000" w:themeColor="text1"/>
+          <w:sz w:val="24"/>
+          <w:szCs w:val="24"/>
+        </w:rPr>
+        <w:t>画的时候会先</w:t>
+      </w:r>
+      <w:r>
+        <w:rPr>
+          <w:rFonts w:hint="eastAsia"/>
+          <w:color w:val="000000" w:themeColor="text1"/>
+          <w:sz w:val="24"/>
+          <w:szCs w:val="24"/>
+        </w:rPr>
+        <w:t>clear Depth Buffer</w:t>
+      </w:r>
+      <w:r>
+        <w:rPr>
+          <w:rFonts w:hint="eastAsia"/>
+          <w:color w:val="000000" w:themeColor="text1"/>
+          <w:sz w:val="24"/>
+          <w:szCs w:val="24"/>
+        </w:rPr>
+        <w:t>一下，开启</w:t>
+      </w:r>
+      <w:r>
+        <w:rPr>
+          <w:rFonts w:hint="eastAsia"/>
+          <w:color w:val="000000" w:themeColor="text1"/>
+          <w:sz w:val="24"/>
+          <w:szCs w:val="24"/>
+        </w:rPr>
+        <w:t>z test</w:t>
+      </w:r>
+      <w:r>
+        <w:rPr>
+          <w:rFonts w:hint="eastAsia"/>
+          <w:color w:val="000000" w:themeColor="text1"/>
+          <w:sz w:val="24"/>
+          <w:szCs w:val="24"/>
+        </w:rPr>
+        <w:t>，这样只要设置好</w:t>
+      </w:r>
+      <w:r>
+        <w:rPr>
+          <w:rFonts w:hint="eastAsia"/>
+          <w:color w:val="000000" w:themeColor="text1"/>
+          <w:sz w:val="24"/>
+          <w:szCs w:val="24"/>
+        </w:rPr>
+        <w:t>z</w:t>
+      </w:r>
+      <w:r>
+        <w:rPr>
+          <w:rFonts w:hint="eastAsia"/>
+          <w:color w:val="000000" w:themeColor="text1"/>
+          <w:sz w:val="24"/>
+          <w:szCs w:val="24"/>
+        </w:rPr>
+        <w:t>坐标，绘图顺序什么的就不用管了哈哈哈哈</w:t>
+      </w:r>
+      <w:r>
+        <w:rPr>
+          <w:rFonts w:hint="eastAsia"/>
+          <w:color w:val="000000" w:themeColor="text1"/>
+          <w:sz w:val="24"/>
+          <w:szCs w:val="24"/>
+        </w:rPr>
+        <w:t>。（但是这样有一个弊端就是画半透明图片的时候，最终效果会跟绘图顺序有关，所以在这个设计下</w:t>
+      </w:r>
+      <w:r>
+        <w:rPr>
+          <w:rFonts w:hint="eastAsia"/>
+          <w:b/>
+          <w:color w:val="000000" w:themeColor="text1"/>
+          <w:sz w:val="24"/>
+          <w:szCs w:val="24"/>
+        </w:rPr>
+        <w:t>最好不用半透明</w:t>
+      </w:r>
+      <w:r>
+        <w:rPr>
+          <w:rFonts w:hint="eastAsia"/>
+          <w:color w:val="000000" w:themeColor="text1"/>
+          <w:sz w:val="24"/>
+          <w:szCs w:val="24"/>
+        </w:rPr>
+        <w:t>不然就不完美了</w:t>
+      </w:r>
+      <w:r>
+        <w:rPr>
+          <w:rFonts w:hint="eastAsia"/>
+          <w:color w:val="000000" w:themeColor="text1"/>
+          <w:sz w:val="24"/>
+          <w:szCs w:val="24"/>
+        </w:rPr>
+        <w:t>，要是还对</w:t>
+      </w:r>
+      <w:r>
+        <w:rPr>
+          <w:rFonts w:hint="eastAsia"/>
+          <w:color w:val="000000" w:themeColor="text1"/>
+          <w:sz w:val="24"/>
+          <w:szCs w:val="24"/>
+        </w:rPr>
+        <w:t>z</w:t>
+      </w:r>
+      <w:r>
+        <w:rPr>
+          <w:rFonts w:hint="eastAsia"/>
+          <w:color w:val="000000" w:themeColor="text1"/>
+          <w:sz w:val="24"/>
+          <w:szCs w:val="24"/>
+        </w:rPr>
+        <w:t>坐标排序再决定绘图顺序有点麻烦，先不搞</w:t>
+      </w:r>
+      <w:r>
+        <w:rPr>
+          <w:rFonts w:hint="eastAsia"/>
+          <w:color w:val="000000" w:themeColor="text1"/>
+          <w:sz w:val="24"/>
+          <w:szCs w:val="24"/>
+        </w:rPr>
+        <w:t>）</w:t>
+      </w:r>
+    </w:p>
+    <w:p>
+      <w:pPr>
+        <w:pStyle w:val="a5"/>
+        <w:numPr>
+          <w:ilvl w:val="0"/>
+          <w:numId w:val="9"/>
+        </w:numPr>
+        <w:ind w:firstLineChars="0"/>
+        <w:jc w:val="center"/>
+        <w:rPr>
+          <w:rFonts w:hint="eastAsia"/>
+          <w:b/>
+          <w:sz w:val="24"/>
+          <w:szCs w:val="24"/>
+          <w:u w:val="single"/>
+        </w:rPr>
+      </w:pPr>
+      <w:r>
+        <w:rPr>
+          <w:noProof/>
+          <w:color w:val="000000" w:themeColor="text1"/>
+          <w:sz w:val="24"/>
+          <w:szCs w:val="24"/>
+        </w:rPr>
+        <w:lastRenderedPageBreak/>
+        <w:drawing>
+          <wp:inline distT="0" distB="0" distL="0" distR="0">
+            <wp:extent cx="4143375" cy="2884786"/>
+            <wp:effectExtent l="19050" t="0" r="9525" b="0"/>
+            <wp:docPr id="5" name="图片 3" descr="F:\1VS PROJECT\3D\Noise3D -(18)(7)(3)Common Events\文档\鼠标点击深度.png"/>
+            <wp:cNvGraphicFramePr>
+              <a:graphicFrameLocks xmlns:a="http://schemas.openxmlformats.org/drawingml/2006/main" noChangeAspect="1"/>
+            </wp:cNvGraphicFramePr>
+            <a:graphic xmlns:a="http://schemas.openxmlformats.org/drawingml/2006/main">
+              <a:graphicData uri="http://schemas.openxmlformats.org/drawingml/2006/picture">
+                <pic:pic xmlns:pic="http://schemas.openxmlformats.org/drawingml/2006/picture">
+                  <pic:nvPicPr>
+                    <pic:cNvPr id="0" name="Picture 3" descr="F:\1VS PROJECT\3D\Noise3D -(18)(7)(3)Common Events\文档\鼠标点击深度.png"/>
+                    <pic:cNvPicPr>
+                      <a:picLocks noChangeAspect="1" noChangeArrowheads="1"/>
+                    </pic:cNvPicPr>
+                  </pic:nvPicPr>
+                  <pic:blipFill>
+                    <a:blip r:embed="rId15"/>
+                    <a:srcRect/>
+                    <a:stretch>
+                      <a:fillRect/>
+                    </a:stretch>
+                  </pic:blipFill>
+                  <pic:spPr bwMode="auto">
+                    <a:xfrm>
+                      <a:off x="0" y="0"/>
+                      <a:ext cx="4149035" cy="2888727"/>
+                    </a:xfrm>
+                    <a:prstGeom prst="rect">
+                      <a:avLst/>
+                    </a:prstGeom>
+                    <a:noFill/>
+                    <a:ln w="9525">
+                      <a:noFill/>
+                      <a:miter lim="800000"/>
+                      <a:headEnd/>
+                      <a:tailEnd/>
+                    </a:ln>
+                  </pic:spPr>
+                </pic:pic>
+              </a:graphicData>
+            </a:graphic>
+          </wp:inline>
+        </w:drawing>
+      </w:r>
+    </w:p>
+    <w:p>
+      <w:pPr>
+        <w:pStyle w:val="a5"/>
         <w:ind w:left="1260" w:firstLineChars="0" w:firstLine="0"/>
         <w:rPr>
+          <w:b/>
+          <w:sz w:val="24"/>
+          <w:szCs w:val="24"/>
+          <w:u w:val="single"/>
+        </w:rPr>
+      </w:pPr>
+    </w:p>
+    <w:p>
+      <w:pPr>
+        <w:pStyle w:val="a5"/>
+        <w:ind w:left="1260" w:firstLineChars="0" w:firstLine="0"/>
+        <w:rPr>
+          <w:sz w:val="24"/>
+          <w:szCs w:val="24"/>
+        </w:rPr>
+      </w:pPr>
+    </w:p>
+    <w:p>
+      <w:pPr>
+        <w:pStyle w:val="a5"/>
+        <w:ind w:left="1260" w:firstLineChars="0" w:firstLine="0"/>
+        <w:rPr>
+          <w:rFonts w:hint="eastAsia"/>
           <w:sz w:val="24"/>
           <w:szCs w:val="24"/>
         </w:rPr>
@@ -1106,6 +2028,7 @@
         </w:numPr>
         <w:ind w:firstLineChars="0"/>
         <w:rPr>
+          <w:rFonts w:hint="eastAsia"/>
           <w:sz w:val="24"/>
           <w:szCs w:val="24"/>
         </w:rPr>
@@ -1162,12 +2085,104 @@
     <w:p>
       <w:pPr>
         <w:pStyle w:val="a5"/>
-        <w:ind w:left="1260" w:firstLineChars="0" w:firstLine="0"/>
-        <w:rPr>
-          <w:sz w:val="24"/>
-          <w:szCs w:val="24"/>
-        </w:rPr>
-      </w:pPr>
+        <w:numPr>
+          <w:ilvl w:val="0"/>
+          <w:numId w:val="7"/>
+        </w:numPr>
+        <w:ind w:firstLineChars="0"/>
+        <w:rPr>
+          <w:sz w:val="24"/>
+          <w:szCs w:val="24"/>
+        </w:rPr>
+      </w:pPr>
+      <w:r>
+        <w:rPr>
+          <w:rFonts w:hint="eastAsia"/>
+          <w:sz w:val="24"/>
+          <w:szCs w:val="24"/>
+        </w:rPr>
+        <w:t>(2016.1.1)</w:t>
+      </w:r>
+      <w:r>
+        <w:rPr>
+          <w:rFonts w:hint="eastAsia"/>
+          <w:sz w:val="24"/>
+          <w:szCs w:val="24"/>
+        </w:rPr>
+        <w:t>新增了对</w:t>
+      </w:r>
+      <w:r>
+        <w:rPr>
+          <w:rFonts w:hint="eastAsia"/>
+          <w:sz w:val="24"/>
+          <w:szCs w:val="24"/>
+        </w:rPr>
+        <w:t>常用事件例如鼠标点击，按下，聚焦</w:t>
+      </w:r>
+      <w:r>
+        <w:rPr>
+          <w:rFonts w:hint="eastAsia"/>
+          <w:sz w:val="24"/>
+          <w:szCs w:val="24"/>
+        </w:rPr>
+        <w:t>/</w:t>
+      </w:r>
+      <w:r>
+        <w:rPr>
+          <w:rFonts w:hint="eastAsia"/>
+          <w:sz w:val="24"/>
+          <w:szCs w:val="24"/>
+        </w:rPr>
+        <w:t>失焦等</w:t>
+      </w:r>
+      <w:r>
+        <w:rPr>
+          <w:rFonts w:hint="eastAsia"/>
+          <w:sz w:val="24"/>
+          <w:szCs w:val="24"/>
+        </w:rPr>
+        <w:t>事件</w:t>
+      </w:r>
+      <w:r>
+        <w:rPr>
+          <w:rFonts w:hint="eastAsia"/>
+          <w:sz w:val="24"/>
+          <w:szCs w:val="24"/>
+        </w:rPr>
+        <w:t>的抽象概括，这个概括</w:t>
+      </w:r>
+      <w:r>
+        <w:rPr>
+          <w:rFonts w:hint="eastAsia"/>
+          <w:sz w:val="24"/>
+          <w:szCs w:val="24"/>
+        </w:rPr>
+        <w:t>性的更新函数</w:t>
+      </w:r>
+      <w:r>
+        <w:rPr>
+          <w:rFonts w:hint="eastAsia"/>
+          <w:sz w:val="24"/>
+          <w:szCs w:val="24"/>
+        </w:rPr>
+        <w:t>放在</w:t>
+      </w:r>
+      <w:r>
+        <w:rPr>
+          <w:rFonts w:hint="eastAsia"/>
+          <w:sz w:val="24"/>
+          <w:szCs w:val="24"/>
+        </w:rPr>
+        <w:t>NoiseGUIComponentBase</w:t>
+      </w:r>
+      <w:r>
+        <w:rPr>
+          <w:rFonts w:hint="eastAsia"/>
+          <w:sz w:val="24"/>
+          <w:szCs w:val="24"/>
+        </w:rPr>
+        <w:t>里面，只需要传入跟鼠标有关的信息。</w:t>
+      </w:r>
     </w:p>
     <w:p>
       <w:pPr>
@@ -1244,6 +2259,7 @@
           <w:sz w:val="24"/>
           <w:szCs w:val="24"/>
         </w:rPr>
+        <w:lastRenderedPageBreak/>
         <w:t>(2015.10.23)NoiseGUIButton</w:t>
       </w:r>
       <w:r>
@@ -1301,16 +2317,7 @@
           <w:sz w:val="24"/>
           <w:szCs w:val="24"/>
         </w:rPr>
-        <w:t>消息机制，消息处理的回调</w:t>
-      </w:r>
-      <w:r>
-        <w:rPr>
-          <w:rFonts w:hint="eastAsia"/>
-          <w:sz w:val="24"/>
-          <w:szCs w:val="24"/>
-        </w:rPr>
-        <w:lastRenderedPageBreak/>
-        <w:t>函数的输入参数是</w:t>
+        <w:t>消息机制，消息处理的回调函数的输入参数是</w:t>
       </w:r>
       <w:r>
         <w:rPr>
@@ -2290,7 +3297,6 @@
         </w:numPr>
         <w:ind w:firstLineChars="0"/>
         <w:rPr>
-          <w:rFonts w:hint="eastAsia"/>
           <w:sz w:val="24"/>
           <w:szCs w:val="24"/>
         </w:rPr>
@@ -2553,6 +3559,7 @@
           <w:sz w:val="24"/>
           <w:szCs w:val="24"/>
         </w:rPr>
+        <w:lastRenderedPageBreak/>
         <w:t>GUIManager</w:t>
       </w:r>
       <w:r>
@@ -6001,59 +7008,59 @@
     </dgm:pt>
   </dgm:ptLst>
   <dgm:cxnLst>
+    <dgm:cxn modelId="{9365A157-6F83-40B7-AD6A-03FB05BB845A}" type="presOf" srcId="{EBDD296A-FCE9-4E7E-8D39-3ABB0824D4C6}" destId="{C37EB304-F098-490A-8EE8-DE88B4E0B177}" srcOrd="0" destOrd="0" presId="urn:microsoft.com/office/officeart/2005/8/layout/hierarchy1"/>
     <dgm:cxn modelId="{8E86CA30-B3ED-4AC8-8A42-663EB064C1CD}" srcId="{18B11D34-3879-42E0-8F10-17CE0450E631}" destId="{709EAC4C-20E7-47E9-818C-3EA94CA02B1E}" srcOrd="0" destOrd="0" parTransId="{E3A18562-D063-41C4-A057-B5C28822A543}" sibTransId="{DC55D070-667E-4CDE-B014-7332AB5C1CFE}"/>
-    <dgm:cxn modelId="{B4C4B32C-3E88-44CE-88FF-33326B76C1B1}" type="presOf" srcId="{7D781967-A6F5-4416-805F-5AC659C96B76}" destId="{E4DC0FD3-200B-4D1D-9464-4117305AB9A8}" srcOrd="0" destOrd="0" presId="urn:microsoft.com/office/officeart/2005/8/layout/hierarchy1"/>
-    <dgm:cxn modelId="{9F576612-9C9A-4DA5-9032-3E2EB31A5C34}" type="presOf" srcId="{18B11D34-3879-42E0-8F10-17CE0450E631}" destId="{AD0E5694-31D3-4AB8-9676-7B74DE1A8EA0}" srcOrd="0" destOrd="0" presId="urn:microsoft.com/office/officeart/2005/8/layout/hierarchy1"/>
-    <dgm:cxn modelId="{0D0059F8-98F4-4CAE-94C9-70E6148D2008}" type="presOf" srcId="{F1542F7E-457D-43DC-90A5-C372F8A5C3D2}" destId="{5753F239-2DAE-4A7F-94D7-A2CB8C8CE314}" srcOrd="0" destOrd="0" presId="urn:microsoft.com/office/officeart/2005/8/layout/hierarchy1"/>
-    <dgm:cxn modelId="{A3D88399-9EA2-4A70-9D9C-931A83EE9942}" type="presOf" srcId="{A3242E0F-0B84-4C73-BC05-3D6DE59DF68F}" destId="{99E79D69-1B12-4DDF-A242-33B597A813B0}" srcOrd="0" destOrd="0" presId="urn:microsoft.com/office/officeart/2005/8/layout/hierarchy1"/>
+    <dgm:cxn modelId="{C048CA5A-04AB-41B4-8B6B-A8578FF743B4}" type="presOf" srcId="{6A8571B4-E378-49FF-84A6-CEA06FB71D46}" destId="{55728214-5664-4514-8405-C59FC3460B79}" srcOrd="0" destOrd="0" presId="urn:microsoft.com/office/officeart/2005/8/layout/hierarchy1"/>
+    <dgm:cxn modelId="{CDF5F5C6-5399-4029-9C75-7EA4AFD2CC6F}" type="presOf" srcId="{8DBC00E0-9E5B-4388-8B89-2885408636D6}" destId="{6EE9B7BD-D0CA-48D1-AF28-5EF504270799}" srcOrd="0" destOrd="0" presId="urn:microsoft.com/office/officeart/2005/8/layout/hierarchy1"/>
+    <dgm:cxn modelId="{950560FA-FBDF-4E33-B291-89937F1F9CB8}" type="presOf" srcId="{26A83588-D47B-4B75-8325-598DD000AE18}" destId="{741708B3-2A78-4DEC-80A6-8DDE15C473A4}" srcOrd="0" destOrd="0" presId="urn:microsoft.com/office/officeart/2005/8/layout/hierarchy1"/>
     <dgm:cxn modelId="{18AB5E2A-A5E8-498D-BC37-31CE9CE817DC}" srcId="{6A8571B4-E378-49FF-84A6-CEA06FB71D46}" destId="{F1542F7E-457D-43DC-90A5-C372F8A5C3D2}" srcOrd="1" destOrd="0" parTransId="{7D781967-A6F5-4416-805F-5AC659C96B76}" sibTransId="{CF42E68D-B4E3-4F45-8162-8B9CB882777F}"/>
-    <dgm:cxn modelId="{C5399BC2-DA03-43A3-9383-267291C280A3}" type="presOf" srcId="{76DB282E-A992-4B94-B1E5-530974DBFC20}" destId="{04B2BC0F-1ACA-4F95-9E85-5ECAEA7039B4}" srcOrd="0" destOrd="0" presId="urn:microsoft.com/office/officeart/2005/8/layout/hierarchy1"/>
     <dgm:cxn modelId="{3A4170B8-71DC-4F5E-AAFC-004E7B7BB9F5}" srcId="{6A8571B4-E378-49FF-84A6-CEA06FB71D46}" destId="{30DB2A2C-6FE6-4D38-A338-62C241A7B0D1}" srcOrd="0" destOrd="0" parTransId="{A3242E0F-0B84-4C73-BC05-3D6DE59DF68F}" sibTransId="{68CB8704-6310-40A2-B19B-7200AA2850B1}"/>
+    <dgm:cxn modelId="{EAF87166-3A53-41E7-AA61-8AD36D26E4C7}" type="presOf" srcId="{18B11D34-3879-42E0-8F10-17CE0450E631}" destId="{AD0E5694-31D3-4AB8-9676-7B74DE1A8EA0}" srcOrd="0" destOrd="0" presId="urn:microsoft.com/office/officeart/2005/8/layout/hierarchy1"/>
+    <dgm:cxn modelId="{5144D573-4263-493C-ADBA-9E087E8FC948}" type="presOf" srcId="{76DB282E-A992-4B94-B1E5-530974DBFC20}" destId="{04B2BC0F-1ACA-4F95-9E85-5ECAEA7039B4}" srcOrd="0" destOrd="0" presId="urn:microsoft.com/office/officeart/2005/8/layout/hierarchy1"/>
+    <dgm:cxn modelId="{556C5655-BC53-484A-A40B-7A5F4BC92D8C}" type="presOf" srcId="{A3242E0F-0B84-4C73-BC05-3D6DE59DF68F}" destId="{99E79D69-1B12-4DDF-A242-33B597A813B0}" srcOrd="0" destOrd="0" presId="urn:microsoft.com/office/officeart/2005/8/layout/hierarchy1"/>
     <dgm:cxn modelId="{7E02BED0-86DD-45BF-9588-F530FFFFDF77}" srcId="{709EAC4C-20E7-47E9-818C-3EA94CA02B1E}" destId="{EBDD296A-FCE9-4E7E-8D39-3ABB0824D4C6}" srcOrd="2" destOrd="0" parTransId="{8DBC00E0-9E5B-4388-8B89-2885408636D6}" sibTransId="{983126A5-7763-4967-B7DE-CED8F5464A8A}"/>
+    <dgm:cxn modelId="{CBFC8E4E-DB31-42D9-87D7-D6B1958190E0}" type="presOf" srcId="{7D781967-A6F5-4416-805F-5AC659C96B76}" destId="{E4DC0FD3-200B-4D1D-9464-4117305AB9A8}" srcOrd="0" destOrd="0" presId="urn:microsoft.com/office/officeart/2005/8/layout/hierarchy1"/>
     <dgm:cxn modelId="{64A98EF7-8A27-47BC-95A7-5935C1D38934}" srcId="{709EAC4C-20E7-47E9-818C-3EA94CA02B1E}" destId="{76DB282E-A992-4B94-B1E5-530974DBFC20}" srcOrd="0" destOrd="0" parTransId="{52E954C9-272E-42E9-A68F-AAA6E4CA470E}" sibTransId="{947D1490-13D1-4E09-AAAB-52CDB84616AF}"/>
-    <dgm:cxn modelId="{93A53C4C-FF37-44ED-8686-ED730FAF5D5A}" type="presOf" srcId="{52E954C9-272E-42E9-A68F-AAA6E4CA470E}" destId="{04BDBA5D-81C9-4FC2-8CEC-AB911932A092}" srcOrd="0" destOrd="0" presId="urn:microsoft.com/office/officeart/2005/8/layout/hierarchy1"/>
-    <dgm:cxn modelId="{AAB0D8F9-6208-4175-B74A-18FB4496C1C6}" type="presOf" srcId="{709EAC4C-20E7-47E9-818C-3EA94CA02B1E}" destId="{980F83C6-47A7-41AD-B417-F244420FEE11}" srcOrd="0" destOrd="0" presId="urn:microsoft.com/office/officeart/2005/8/layout/hierarchy1"/>
     <dgm:cxn modelId="{0F4B3247-A638-4A74-92BA-B08C5B823CFC}" srcId="{709EAC4C-20E7-47E9-818C-3EA94CA02B1E}" destId="{6A8571B4-E378-49FF-84A6-CEA06FB71D46}" srcOrd="1" destOrd="0" parTransId="{26A83588-D47B-4B75-8325-598DD000AE18}" sibTransId="{29A70966-D9A1-4ABC-AF3F-E2DF8ACEA49A}"/>
-    <dgm:cxn modelId="{12AFC015-4743-46A5-A9FA-750CF637ADC0}" type="presOf" srcId="{8DBC00E0-9E5B-4388-8B89-2885408636D6}" destId="{6EE9B7BD-D0CA-48D1-AF28-5EF504270799}" srcOrd="0" destOrd="0" presId="urn:microsoft.com/office/officeart/2005/8/layout/hierarchy1"/>
-    <dgm:cxn modelId="{A4234A7A-6B02-4CFE-845B-67228EACC50D}" type="presOf" srcId="{EBDD296A-FCE9-4E7E-8D39-3ABB0824D4C6}" destId="{C37EB304-F098-490A-8EE8-DE88B4E0B177}" srcOrd="0" destOrd="0" presId="urn:microsoft.com/office/officeart/2005/8/layout/hierarchy1"/>
-    <dgm:cxn modelId="{A5971EB4-F100-45AA-947F-AB121F3A512B}" type="presOf" srcId="{30DB2A2C-6FE6-4D38-A338-62C241A7B0D1}" destId="{D276D56B-AB82-4B66-910C-253211D1B50E}" srcOrd="0" destOrd="0" presId="urn:microsoft.com/office/officeart/2005/8/layout/hierarchy1"/>
-    <dgm:cxn modelId="{8A4BC22C-BD84-41D2-8BCB-BA3C944FDE6B}" type="presOf" srcId="{26A83588-D47B-4B75-8325-598DD000AE18}" destId="{741708B3-2A78-4DEC-80A6-8DDE15C473A4}" srcOrd="0" destOrd="0" presId="urn:microsoft.com/office/officeart/2005/8/layout/hierarchy1"/>
-    <dgm:cxn modelId="{E65FFE4B-81BF-486A-89FE-88C3DBE5D76F}" type="presOf" srcId="{6A8571B4-E378-49FF-84A6-CEA06FB71D46}" destId="{55728214-5664-4514-8405-C59FC3460B79}" srcOrd="0" destOrd="0" presId="urn:microsoft.com/office/officeart/2005/8/layout/hierarchy1"/>
-    <dgm:cxn modelId="{38754431-343F-4FC3-BC63-E974817C023A}" type="presParOf" srcId="{AD0E5694-31D3-4AB8-9676-7B74DE1A8EA0}" destId="{1ACDC674-E3B3-41EC-936E-7E9B6A788E63}" srcOrd="0" destOrd="0" presId="urn:microsoft.com/office/officeart/2005/8/layout/hierarchy1"/>
-    <dgm:cxn modelId="{2717A973-C1C9-4B9E-952B-0313E085C12A}" type="presParOf" srcId="{1ACDC674-E3B3-41EC-936E-7E9B6A788E63}" destId="{642E2AF9-D41C-47A5-A536-17C02DFF29CB}" srcOrd="0" destOrd="0" presId="urn:microsoft.com/office/officeart/2005/8/layout/hierarchy1"/>
-    <dgm:cxn modelId="{E1321AE8-F0AC-4789-9326-F16B195F4DC6}" type="presParOf" srcId="{642E2AF9-D41C-47A5-A536-17C02DFF29CB}" destId="{CA45371A-6556-45ED-89D6-3EBFA88AF238}" srcOrd="0" destOrd="0" presId="urn:microsoft.com/office/officeart/2005/8/layout/hierarchy1"/>
-    <dgm:cxn modelId="{3FCABA3D-AE63-49F4-A955-23ED82DD9C3E}" type="presParOf" srcId="{642E2AF9-D41C-47A5-A536-17C02DFF29CB}" destId="{980F83C6-47A7-41AD-B417-F244420FEE11}" srcOrd="1" destOrd="0" presId="urn:microsoft.com/office/officeart/2005/8/layout/hierarchy1"/>
-    <dgm:cxn modelId="{84CB45E4-FB12-4E48-A317-FEA62AE9D61B}" type="presParOf" srcId="{1ACDC674-E3B3-41EC-936E-7E9B6A788E63}" destId="{BF258DFA-3057-4184-ADFE-DE8C7DB9E057}" srcOrd="1" destOrd="0" presId="urn:microsoft.com/office/officeart/2005/8/layout/hierarchy1"/>
-    <dgm:cxn modelId="{16AD68DE-6210-40F1-B3E7-64FF3D0F0D22}" type="presParOf" srcId="{BF258DFA-3057-4184-ADFE-DE8C7DB9E057}" destId="{04BDBA5D-81C9-4FC2-8CEC-AB911932A092}" srcOrd="0" destOrd="0" presId="urn:microsoft.com/office/officeart/2005/8/layout/hierarchy1"/>
-    <dgm:cxn modelId="{8DECA6D2-E889-4D6A-9F74-0C0E05641ED8}" type="presParOf" srcId="{BF258DFA-3057-4184-ADFE-DE8C7DB9E057}" destId="{2C02A738-B421-49C1-AB28-2AC540DAA311}" srcOrd="1" destOrd="0" presId="urn:microsoft.com/office/officeart/2005/8/layout/hierarchy1"/>
-    <dgm:cxn modelId="{0A4016AB-6B7B-477A-8BF5-720ECF60DA60}" type="presParOf" srcId="{2C02A738-B421-49C1-AB28-2AC540DAA311}" destId="{359987A1-95C6-4D32-8138-14C4A0A1E961}" srcOrd="0" destOrd="0" presId="urn:microsoft.com/office/officeart/2005/8/layout/hierarchy1"/>
-    <dgm:cxn modelId="{DFE22C6D-3899-4AA7-968D-69DD01B05B49}" type="presParOf" srcId="{359987A1-95C6-4D32-8138-14C4A0A1E961}" destId="{13CB3BEB-6E48-4BCA-973D-AA942AAEFC2B}" srcOrd="0" destOrd="0" presId="urn:microsoft.com/office/officeart/2005/8/layout/hierarchy1"/>
-    <dgm:cxn modelId="{61ECFCED-E9E5-42B9-BBC3-C20C40199920}" type="presParOf" srcId="{359987A1-95C6-4D32-8138-14C4A0A1E961}" destId="{04B2BC0F-1ACA-4F95-9E85-5ECAEA7039B4}" srcOrd="1" destOrd="0" presId="urn:microsoft.com/office/officeart/2005/8/layout/hierarchy1"/>
-    <dgm:cxn modelId="{EB9E7B1D-6602-49F0-ADAA-1BA21CB331B5}" type="presParOf" srcId="{2C02A738-B421-49C1-AB28-2AC540DAA311}" destId="{ABB97F45-FB4D-473C-ABB6-C845F45792E9}" srcOrd="1" destOrd="0" presId="urn:microsoft.com/office/officeart/2005/8/layout/hierarchy1"/>
-    <dgm:cxn modelId="{8BCF5E1B-1913-47C6-9AE6-004D24DA3195}" type="presParOf" srcId="{BF258DFA-3057-4184-ADFE-DE8C7DB9E057}" destId="{741708B3-2A78-4DEC-80A6-8DDE15C473A4}" srcOrd="2" destOrd="0" presId="urn:microsoft.com/office/officeart/2005/8/layout/hierarchy1"/>
-    <dgm:cxn modelId="{1599C040-C9DF-47B5-8C95-D86733D41E39}" type="presParOf" srcId="{BF258DFA-3057-4184-ADFE-DE8C7DB9E057}" destId="{42BDBA18-9A18-4CFB-85A2-D961295FDF5A}" srcOrd="3" destOrd="0" presId="urn:microsoft.com/office/officeart/2005/8/layout/hierarchy1"/>
-    <dgm:cxn modelId="{AFAB29D7-5BE2-4125-8344-2E565432DD9B}" type="presParOf" srcId="{42BDBA18-9A18-4CFB-85A2-D961295FDF5A}" destId="{A32420BE-C0AB-4CD7-82DF-C573ADA7EE90}" srcOrd="0" destOrd="0" presId="urn:microsoft.com/office/officeart/2005/8/layout/hierarchy1"/>
-    <dgm:cxn modelId="{66F3D5DF-B2B0-477A-9E7A-89255650FB3C}" type="presParOf" srcId="{A32420BE-C0AB-4CD7-82DF-C573ADA7EE90}" destId="{7D25695C-09C8-4200-BDBB-61E0CAFFCFA9}" srcOrd="0" destOrd="0" presId="urn:microsoft.com/office/officeart/2005/8/layout/hierarchy1"/>
-    <dgm:cxn modelId="{9EC5E725-765C-4A8D-9BC6-80D765819A39}" type="presParOf" srcId="{A32420BE-C0AB-4CD7-82DF-C573ADA7EE90}" destId="{55728214-5664-4514-8405-C59FC3460B79}" srcOrd="1" destOrd="0" presId="urn:microsoft.com/office/officeart/2005/8/layout/hierarchy1"/>
-    <dgm:cxn modelId="{94CA4680-BF42-4CCA-ABF6-8FF230DAE63E}" type="presParOf" srcId="{42BDBA18-9A18-4CFB-85A2-D961295FDF5A}" destId="{FBA9662F-F078-41CD-AB9A-503A4FF8490E}" srcOrd="1" destOrd="0" presId="urn:microsoft.com/office/officeart/2005/8/layout/hierarchy1"/>
-    <dgm:cxn modelId="{FDF1F267-220D-4139-AACA-9E12CEE18048}" type="presParOf" srcId="{FBA9662F-F078-41CD-AB9A-503A4FF8490E}" destId="{99E79D69-1B12-4DDF-A242-33B597A813B0}" srcOrd="0" destOrd="0" presId="urn:microsoft.com/office/officeart/2005/8/layout/hierarchy1"/>
-    <dgm:cxn modelId="{A92EEA1D-4EEF-46F4-AF75-CF738CCC70DF}" type="presParOf" srcId="{FBA9662F-F078-41CD-AB9A-503A4FF8490E}" destId="{D6B663E2-55E6-4984-B67D-9F3BEEBED4DB}" srcOrd="1" destOrd="0" presId="urn:microsoft.com/office/officeart/2005/8/layout/hierarchy1"/>
-    <dgm:cxn modelId="{6A0A833F-E4CB-4838-91B1-9D9D0BEEFA20}" type="presParOf" srcId="{D6B663E2-55E6-4984-B67D-9F3BEEBED4DB}" destId="{A1D29A15-0739-48CF-BF04-FF3DDAC73E30}" srcOrd="0" destOrd="0" presId="urn:microsoft.com/office/officeart/2005/8/layout/hierarchy1"/>
-    <dgm:cxn modelId="{89DA8FC3-E9EB-4B0A-AF89-4A9CBC925096}" type="presParOf" srcId="{A1D29A15-0739-48CF-BF04-FF3DDAC73E30}" destId="{7CD4BA43-FD54-4EAE-B305-95E2E90C7341}" srcOrd="0" destOrd="0" presId="urn:microsoft.com/office/officeart/2005/8/layout/hierarchy1"/>
-    <dgm:cxn modelId="{AAF46E26-A664-4E9B-BBAA-418CBA157697}" type="presParOf" srcId="{A1D29A15-0739-48CF-BF04-FF3DDAC73E30}" destId="{D276D56B-AB82-4B66-910C-253211D1B50E}" srcOrd="1" destOrd="0" presId="urn:microsoft.com/office/officeart/2005/8/layout/hierarchy1"/>
-    <dgm:cxn modelId="{3EC64F91-F17C-4130-A9D1-262A99B2B6EB}" type="presParOf" srcId="{D6B663E2-55E6-4984-B67D-9F3BEEBED4DB}" destId="{F5C55A11-14A7-4DCF-A0B4-18A15C6827CD}" srcOrd="1" destOrd="0" presId="urn:microsoft.com/office/officeart/2005/8/layout/hierarchy1"/>
-    <dgm:cxn modelId="{FCA5FBB6-9105-4912-B2B9-BF408C659A14}" type="presParOf" srcId="{FBA9662F-F078-41CD-AB9A-503A4FF8490E}" destId="{E4DC0FD3-200B-4D1D-9464-4117305AB9A8}" srcOrd="2" destOrd="0" presId="urn:microsoft.com/office/officeart/2005/8/layout/hierarchy1"/>
-    <dgm:cxn modelId="{7D0986C4-C746-4E07-9E66-B7B4DF2766E3}" type="presParOf" srcId="{FBA9662F-F078-41CD-AB9A-503A4FF8490E}" destId="{88D898A0-1B63-4830-99B0-C68AB22C6330}" srcOrd="3" destOrd="0" presId="urn:microsoft.com/office/officeart/2005/8/layout/hierarchy1"/>
-    <dgm:cxn modelId="{3BAB7FC4-83F1-4C86-A3D1-71E3A8023FBE}" type="presParOf" srcId="{88D898A0-1B63-4830-99B0-C68AB22C6330}" destId="{9902487E-8CC0-451E-9CD8-386765359A99}" srcOrd="0" destOrd="0" presId="urn:microsoft.com/office/officeart/2005/8/layout/hierarchy1"/>
-    <dgm:cxn modelId="{E8B57D16-8832-4DF2-BEA1-481294550FC2}" type="presParOf" srcId="{9902487E-8CC0-451E-9CD8-386765359A99}" destId="{04AC1D6E-83B4-45FE-904D-45C014CEA6DF}" srcOrd="0" destOrd="0" presId="urn:microsoft.com/office/officeart/2005/8/layout/hierarchy1"/>
-    <dgm:cxn modelId="{CC510525-804E-4741-B4C1-7114470F3BA4}" type="presParOf" srcId="{9902487E-8CC0-451E-9CD8-386765359A99}" destId="{5753F239-2DAE-4A7F-94D7-A2CB8C8CE314}" srcOrd="1" destOrd="0" presId="urn:microsoft.com/office/officeart/2005/8/layout/hierarchy1"/>
-    <dgm:cxn modelId="{3DFE9461-3632-4C16-9BED-42CF29C46A46}" type="presParOf" srcId="{88D898A0-1B63-4830-99B0-C68AB22C6330}" destId="{F665756E-BA1C-443D-9812-BC5156848648}" srcOrd="1" destOrd="0" presId="urn:microsoft.com/office/officeart/2005/8/layout/hierarchy1"/>
-    <dgm:cxn modelId="{B7A081BE-8CDC-4B68-A4D1-28CCF9944758}" type="presParOf" srcId="{BF258DFA-3057-4184-ADFE-DE8C7DB9E057}" destId="{6EE9B7BD-D0CA-48D1-AF28-5EF504270799}" srcOrd="4" destOrd="0" presId="urn:microsoft.com/office/officeart/2005/8/layout/hierarchy1"/>
-    <dgm:cxn modelId="{FEFBE901-EA27-47F8-B66D-BB84FEEE2A5C}" type="presParOf" srcId="{BF258DFA-3057-4184-ADFE-DE8C7DB9E057}" destId="{5095F59F-DE8A-4761-857A-73E0D476A030}" srcOrd="5" destOrd="0" presId="urn:microsoft.com/office/officeart/2005/8/layout/hierarchy1"/>
-    <dgm:cxn modelId="{1C9E35A5-11D6-42F6-BE20-3044693F8D70}" type="presParOf" srcId="{5095F59F-DE8A-4761-857A-73E0D476A030}" destId="{D35D541E-6B19-46DC-9237-D227FBFDAD70}" srcOrd="0" destOrd="0" presId="urn:microsoft.com/office/officeart/2005/8/layout/hierarchy1"/>
-    <dgm:cxn modelId="{FD0F428B-F257-486C-A6C8-28BDB68F954C}" type="presParOf" srcId="{D35D541E-6B19-46DC-9237-D227FBFDAD70}" destId="{22170A32-633C-4674-8D9A-D35B42050479}" srcOrd="0" destOrd="0" presId="urn:microsoft.com/office/officeart/2005/8/layout/hierarchy1"/>
-    <dgm:cxn modelId="{7BB5EDCD-9CDD-4B39-9B9C-CDE78D2EF445}" type="presParOf" srcId="{D35D541E-6B19-46DC-9237-D227FBFDAD70}" destId="{C37EB304-F098-490A-8EE8-DE88B4E0B177}" srcOrd="1" destOrd="0" presId="urn:microsoft.com/office/officeart/2005/8/layout/hierarchy1"/>
-    <dgm:cxn modelId="{48D17A99-DD50-4DE0-A98A-3663205A7545}" type="presParOf" srcId="{5095F59F-DE8A-4761-857A-73E0D476A030}" destId="{D52EB606-67C2-4890-9DEC-2DAEF23E22CB}" srcOrd="1" destOrd="0" presId="urn:microsoft.com/office/officeart/2005/8/layout/hierarchy1"/>
+    <dgm:cxn modelId="{EA6C23D8-F826-45C5-AF09-74F1285CFCBA}" type="presOf" srcId="{F1542F7E-457D-43DC-90A5-C372F8A5C3D2}" destId="{5753F239-2DAE-4A7F-94D7-A2CB8C8CE314}" srcOrd="0" destOrd="0" presId="urn:microsoft.com/office/officeart/2005/8/layout/hierarchy1"/>
+    <dgm:cxn modelId="{5670B7C0-621A-4D83-93D4-D7F22F5B04DE}" type="presOf" srcId="{52E954C9-272E-42E9-A68F-AAA6E4CA470E}" destId="{04BDBA5D-81C9-4FC2-8CEC-AB911932A092}" srcOrd="0" destOrd="0" presId="urn:microsoft.com/office/officeart/2005/8/layout/hierarchy1"/>
+    <dgm:cxn modelId="{D833DA38-3016-4E0B-B67B-78982AE34A30}" type="presOf" srcId="{30DB2A2C-6FE6-4D38-A338-62C241A7B0D1}" destId="{D276D56B-AB82-4B66-910C-253211D1B50E}" srcOrd="0" destOrd="0" presId="urn:microsoft.com/office/officeart/2005/8/layout/hierarchy1"/>
+    <dgm:cxn modelId="{B001876C-DF14-41E5-877F-AFCB65AFB770}" type="presOf" srcId="{709EAC4C-20E7-47E9-818C-3EA94CA02B1E}" destId="{980F83C6-47A7-41AD-B417-F244420FEE11}" srcOrd="0" destOrd="0" presId="urn:microsoft.com/office/officeart/2005/8/layout/hierarchy1"/>
+    <dgm:cxn modelId="{D89211C1-34BC-47D6-B919-857B892015D1}" type="presParOf" srcId="{AD0E5694-31D3-4AB8-9676-7B74DE1A8EA0}" destId="{1ACDC674-E3B3-41EC-936E-7E9B6A788E63}" srcOrd="0" destOrd="0" presId="urn:microsoft.com/office/officeart/2005/8/layout/hierarchy1"/>
+    <dgm:cxn modelId="{103770CC-F04B-4AA3-A5AF-84E57EAE22FF}" type="presParOf" srcId="{1ACDC674-E3B3-41EC-936E-7E9B6A788E63}" destId="{642E2AF9-D41C-47A5-A536-17C02DFF29CB}" srcOrd="0" destOrd="0" presId="urn:microsoft.com/office/officeart/2005/8/layout/hierarchy1"/>
+    <dgm:cxn modelId="{64F6B46B-7CFD-49A8-82E7-B51744249C57}" type="presParOf" srcId="{642E2AF9-D41C-47A5-A536-17C02DFF29CB}" destId="{CA45371A-6556-45ED-89D6-3EBFA88AF238}" srcOrd="0" destOrd="0" presId="urn:microsoft.com/office/officeart/2005/8/layout/hierarchy1"/>
+    <dgm:cxn modelId="{F3CBE045-4621-463F-B321-361F87338FAF}" type="presParOf" srcId="{642E2AF9-D41C-47A5-A536-17C02DFF29CB}" destId="{980F83C6-47A7-41AD-B417-F244420FEE11}" srcOrd="1" destOrd="0" presId="urn:microsoft.com/office/officeart/2005/8/layout/hierarchy1"/>
+    <dgm:cxn modelId="{8B32BAAB-E0D1-41CD-9061-1037E42CB149}" type="presParOf" srcId="{1ACDC674-E3B3-41EC-936E-7E9B6A788E63}" destId="{BF258DFA-3057-4184-ADFE-DE8C7DB9E057}" srcOrd="1" destOrd="0" presId="urn:microsoft.com/office/officeart/2005/8/layout/hierarchy1"/>
+    <dgm:cxn modelId="{069A64E5-895D-44F9-AE55-24809813EE83}" type="presParOf" srcId="{BF258DFA-3057-4184-ADFE-DE8C7DB9E057}" destId="{04BDBA5D-81C9-4FC2-8CEC-AB911932A092}" srcOrd="0" destOrd="0" presId="urn:microsoft.com/office/officeart/2005/8/layout/hierarchy1"/>
+    <dgm:cxn modelId="{F54D52DA-F7CA-49C8-BACD-56DB840F6908}" type="presParOf" srcId="{BF258DFA-3057-4184-ADFE-DE8C7DB9E057}" destId="{2C02A738-B421-49C1-AB28-2AC540DAA311}" srcOrd="1" destOrd="0" presId="urn:microsoft.com/office/officeart/2005/8/layout/hierarchy1"/>
+    <dgm:cxn modelId="{89A0D2C3-6ACC-41F0-B03E-BDF9D382BDB2}" type="presParOf" srcId="{2C02A738-B421-49C1-AB28-2AC540DAA311}" destId="{359987A1-95C6-4D32-8138-14C4A0A1E961}" srcOrd="0" destOrd="0" presId="urn:microsoft.com/office/officeart/2005/8/layout/hierarchy1"/>
+    <dgm:cxn modelId="{8647C165-D1BD-417D-9B49-99B04801558F}" type="presParOf" srcId="{359987A1-95C6-4D32-8138-14C4A0A1E961}" destId="{13CB3BEB-6E48-4BCA-973D-AA942AAEFC2B}" srcOrd="0" destOrd="0" presId="urn:microsoft.com/office/officeart/2005/8/layout/hierarchy1"/>
+    <dgm:cxn modelId="{EE09BD17-983E-4BC0-A2B3-16500077DF59}" type="presParOf" srcId="{359987A1-95C6-4D32-8138-14C4A0A1E961}" destId="{04B2BC0F-1ACA-4F95-9E85-5ECAEA7039B4}" srcOrd="1" destOrd="0" presId="urn:microsoft.com/office/officeart/2005/8/layout/hierarchy1"/>
+    <dgm:cxn modelId="{C7BC37F4-4A86-4AE4-B4C5-C5C9F2C7E546}" type="presParOf" srcId="{2C02A738-B421-49C1-AB28-2AC540DAA311}" destId="{ABB97F45-FB4D-473C-ABB6-C845F45792E9}" srcOrd="1" destOrd="0" presId="urn:microsoft.com/office/officeart/2005/8/layout/hierarchy1"/>
+    <dgm:cxn modelId="{9DC39F8F-8D73-494B-BE7D-6408CB36ED40}" type="presParOf" srcId="{BF258DFA-3057-4184-ADFE-DE8C7DB9E057}" destId="{741708B3-2A78-4DEC-80A6-8DDE15C473A4}" srcOrd="2" destOrd="0" presId="urn:microsoft.com/office/officeart/2005/8/layout/hierarchy1"/>
+    <dgm:cxn modelId="{4C7C782A-A20B-4A69-89AF-F1EA503B4B34}" type="presParOf" srcId="{BF258DFA-3057-4184-ADFE-DE8C7DB9E057}" destId="{42BDBA18-9A18-4CFB-85A2-D961295FDF5A}" srcOrd="3" destOrd="0" presId="urn:microsoft.com/office/officeart/2005/8/layout/hierarchy1"/>
+    <dgm:cxn modelId="{F7E838CB-FFEB-47D4-A84B-1B0E41ED42C4}" type="presParOf" srcId="{42BDBA18-9A18-4CFB-85A2-D961295FDF5A}" destId="{A32420BE-C0AB-4CD7-82DF-C573ADA7EE90}" srcOrd="0" destOrd="0" presId="urn:microsoft.com/office/officeart/2005/8/layout/hierarchy1"/>
+    <dgm:cxn modelId="{7A1BD63E-B87D-478C-A764-59A928EADA1C}" type="presParOf" srcId="{A32420BE-C0AB-4CD7-82DF-C573ADA7EE90}" destId="{7D25695C-09C8-4200-BDBB-61E0CAFFCFA9}" srcOrd="0" destOrd="0" presId="urn:microsoft.com/office/officeart/2005/8/layout/hierarchy1"/>
+    <dgm:cxn modelId="{39F34518-D26B-4048-943F-B432F78DC114}" type="presParOf" srcId="{A32420BE-C0AB-4CD7-82DF-C573ADA7EE90}" destId="{55728214-5664-4514-8405-C59FC3460B79}" srcOrd="1" destOrd="0" presId="urn:microsoft.com/office/officeart/2005/8/layout/hierarchy1"/>
+    <dgm:cxn modelId="{179896D1-AB6E-41B3-A025-65D6F30D80E6}" type="presParOf" srcId="{42BDBA18-9A18-4CFB-85A2-D961295FDF5A}" destId="{FBA9662F-F078-41CD-AB9A-503A4FF8490E}" srcOrd="1" destOrd="0" presId="urn:microsoft.com/office/officeart/2005/8/layout/hierarchy1"/>
+    <dgm:cxn modelId="{92581EB1-281B-4B58-991A-C7F3A8E6043E}" type="presParOf" srcId="{FBA9662F-F078-41CD-AB9A-503A4FF8490E}" destId="{99E79D69-1B12-4DDF-A242-33B597A813B0}" srcOrd="0" destOrd="0" presId="urn:microsoft.com/office/officeart/2005/8/layout/hierarchy1"/>
+    <dgm:cxn modelId="{03242134-D49C-4726-BDAD-D894E8076BAD}" type="presParOf" srcId="{FBA9662F-F078-41CD-AB9A-503A4FF8490E}" destId="{D6B663E2-55E6-4984-B67D-9F3BEEBED4DB}" srcOrd="1" destOrd="0" presId="urn:microsoft.com/office/officeart/2005/8/layout/hierarchy1"/>
+    <dgm:cxn modelId="{DE661F59-0FC3-4722-946A-259CB8CAD4F5}" type="presParOf" srcId="{D6B663E2-55E6-4984-B67D-9F3BEEBED4DB}" destId="{A1D29A15-0739-48CF-BF04-FF3DDAC73E30}" srcOrd="0" destOrd="0" presId="urn:microsoft.com/office/officeart/2005/8/layout/hierarchy1"/>
+    <dgm:cxn modelId="{9D422A8D-0DCF-40AA-94D3-E7770188EEE4}" type="presParOf" srcId="{A1D29A15-0739-48CF-BF04-FF3DDAC73E30}" destId="{7CD4BA43-FD54-4EAE-B305-95E2E90C7341}" srcOrd="0" destOrd="0" presId="urn:microsoft.com/office/officeart/2005/8/layout/hierarchy1"/>
+    <dgm:cxn modelId="{194C37D8-2C70-4975-B55C-4AC3AEEDCA64}" type="presParOf" srcId="{A1D29A15-0739-48CF-BF04-FF3DDAC73E30}" destId="{D276D56B-AB82-4B66-910C-253211D1B50E}" srcOrd="1" destOrd="0" presId="urn:microsoft.com/office/officeart/2005/8/layout/hierarchy1"/>
+    <dgm:cxn modelId="{D2C7F3CA-04C9-440A-A325-59B2EDC5C599}" type="presParOf" srcId="{D6B663E2-55E6-4984-B67D-9F3BEEBED4DB}" destId="{F5C55A11-14A7-4DCF-A0B4-18A15C6827CD}" srcOrd="1" destOrd="0" presId="urn:microsoft.com/office/officeart/2005/8/layout/hierarchy1"/>
+    <dgm:cxn modelId="{5828B17C-0B31-483A-B181-F9E5245A0604}" type="presParOf" srcId="{FBA9662F-F078-41CD-AB9A-503A4FF8490E}" destId="{E4DC0FD3-200B-4D1D-9464-4117305AB9A8}" srcOrd="2" destOrd="0" presId="urn:microsoft.com/office/officeart/2005/8/layout/hierarchy1"/>
+    <dgm:cxn modelId="{DC8FE324-D196-42D8-90C8-60E8A7B962AF}" type="presParOf" srcId="{FBA9662F-F078-41CD-AB9A-503A4FF8490E}" destId="{88D898A0-1B63-4830-99B0-C68AB22C6330}" srcOrd="3" destOrd="0" presId="urn:microsoft.com/office/officeart/2005/8/layout/hierarchy1"/>
+    <dgm:cxn modelId="{35335538-B35C-4826-A20A-B711F39A1CFA}" type="presParOf" srcId="{88D898A0-1B63-4830-99B0-C68AB22C6330}" destId="{9902487E-8CC0-451E-9CD8-386765359A99}" srcOrd="0" destOrd="0" presId="urn:microsoft.com/office/officeart/2005/8/layout/hierarchy1"/>
+    <dgm:cxn modelId="{A03894E3-407C-47FB-BE96-5AB700FA7131}" type="presParOf" srcId="{9902487E-8CC0-451E-9CD8-386765359A99}" destId="{04AC1D6E-83B4-45FE-904D-45C014CEA6DF}" srcOrd="0" destOrd="0" presId="urn:microsoft.com/office/officeart/2005/8/layout/hierarchy1"/>
+    <dgm:cxn modelId="{0694AEC9-D87F-413B-A1B7-D39D49C28BF9}" type="presParOf" srcId="{9902487E-8CC0-451E-9CD8-386765359A99}" destId="{5753F239-2DAE-4A7F-94D7-A2CB8C8CE314}" srcOrd="1" destOrd="0" presId="urn:microsoft.com/office/officeart/2005/8/layout/hierarchy1"/>
+    <dgm:cxn modelId="{ACD3407A-67E8-4C77-878B-87FC7DAB5EC6}" type="presParOf" srcId="{88D898A0-1B63-4830-99B0-C68AB22C6330}" destId="{F665756E-BA1C-443D-9812-BC5156848648}" srcOrd="1" destOrd="0" presId="urn:microsoft.com/office/officeart/2005/8/layout/hierarchy1"/>
+    <dgm:cxn modelId="{1D47BEAD-F91F-4B74-9BDE-BD2E07F4393C}" type="presParOf" srcId="{BF258DFA-3057-4184-ADFE-DE8C7DB9E057}" destId="{6EE9B7BD-D0CA-48D1-AF28-5EF504270799}" srcOrd="4" destOrd="0" presId="urn:microsoft.com/office/officeart/2005/8/layout/hierarchy1"/>
+    <dgm:cxn modelId="{92F8E51A-8F50-416B-81A2-A0A31545DA02}" type="presParOf" srcId="{BF258DFA-3057-4184-ADFE-DE8C7DB9E057}" destId="{5095F59F-DE8A-4761-857A-73E0D476A030}" srcOrd="5" destOrd="0" presId="urn:microsoft.com/office/officeart/2005/8/layout/hierarchy1"/>
+    <dgm:cxn modelId="{DE7A5DC4-AF97-4E55-B30D-776272865198}" type="presParOf" srcId="{5095F59F-DE8A-4761-857A-73E0D476A030}" destId="{D35D541E-6B19-46DC-9237-D227FBFDAD70}" srcOrd="0" destOrd="0" presId="urn:microsoft.com/office/officeart/2005/8/layout/hierarchy1"/>
+    <dgm:cxn modelId="{4A91ADE1-5265-4A5D-99A7-76FA67B30E11}" type="presParOf" srcId="{D35D541E-6B19-46DC-9237-D227FBFDAD70}" destId="{22170A32-633C-4674-8D9A-D35B42050479}" srcOrd="0" destOrd="0" presId="urn:microsoft.com/office/officeart/2005/8/layout/hierarchy1"/>
+    <dgm:cxn modelId="{0FEF4348-74FB-4FA8-8B80-921129B72467}" type="presParOf" srcId="{D35D541E-6B19-46DC-9237-D227FBFDAD70}" destId="{C37EB304-F098-490A-8EE8-DE88B4E0B177}" srcOrd="1" destOrd="0" presId="urn:microsoft.com/office/officeart/2005/8/layout/hierarchy1"/>
+    <dgm:cxn modelId="{C27A95BB-571C-497B-BBD2-2F7517213AF7}" type="presParOf" srcId="{5095F59F-DE8A-4761-857A-73E0D476A030}" destId="{D52EB606-67C2-4890-9DEC-2DAEF23E22CB}" srcOrd="1" destOrd="0" presId="urn:microsoft.com/office/officeart/2005/8/layout/hierarchy1"/>
   </dgm:cxnLst>
   <dgm:bg/>
   <dgm:whole/>
@@ -6874,95 +7881,95 @@
     </dgm:pt>
   </dgm:ptLst>
   <dgm:cxnLst>
-    <dgm:cxn modelId="{A35626AB-91DF-40FE-B351-8DFA02C0F07D}" type="presOf" srcId="{4AFB70CE-849D-4ADA-88A3-C3D90F892105}" destId="{63D1A67C-2099-48A1-B68A-93D17B57D45E}" srcOrd="0" destOrd="0" presId="urn:microsoft.com/office/officeart/2005/8/layout/hierarchy1"/>
-    <dgm:cxn modelId="{9F85D65A-7CA5-418E-8E06-83A00273B6EE}" type="presOf" srcId="{4FCF90AC-DD93-4255-84CB-678271172A73}" destId="{B7875EF4-AA64-4904-9205-BF1DBDA8695E}" srcOrd="0" destOrd="0" presId="urn:microsoft.com/office/officeart/2005/8/layout/hierarchy1"/>
+    <dgm:cxn modelId="{F9D902A6-CE05-44EE-BC86-1228EFA6D741}" type="presOf" srcId="{4FCF90AC-DD93-4255-84CB-678271172A73}" destId="{B7875EF4-AA64-4904-9205-BF1DBDA8695E}" srcOrd="0" destOrd="0" presId="urn:microsoft.com/office/officeart/2005/8/layout/hierarchy1"/>
+    <dgm:cxn modelId="{7973B086-C399-4E29-9135-E6CEC9B78852}" srcId="{67503095-94AB-47C2-A089-BAB77EC5C0D9}" destId="{858F1FC7-24EC-43BB-8401-1E974EDB0047}" srcOrd="0" destOrd="0" parTransId="{FA26267A-6730-4D14-BFC6-B327A24205B0}" sibTransId="{E3312D48-DC2E-4CB0-90E8-D958144ADD21}"/>
+    <dgm:cxn modelId="{97E28D15-F30E-45B0-B0B2-2E77CACF2E93}" type="presOf" srcId="{FA26267A-6730-4D14-BFC6-B327A24205B0}" destId="{0F606B9B-0FE9-4CD8-80F1-D10C6710C4ED}" srcOrd="0" destOrd="0" presId="urn:microsoft.com/office/officeart/2005/8/layout/hierarchy1"/>
+    <dgm:cxn modelId="{92C89208-95E0-4CA1-907F-08202B60D2CF}" srcId="{4C6CBAC4-8DCF-4355-A59D-1CCBF09F1B09}" destId="{89C223C1-BE1D-4400-9DB4-18E79993745F}" srcOrd="0" destOrd="0" parTransId="{70D8F42A-78DF-4DFF-983C-A36A1FF3931E}" sibTransId="{D0FA1F2E-F084-4A1F-906B-450B83A19AF3}"/>
+    <dgm:cxn modelId="{BB8F41B7-1A46-4928-AA2B-E23B1C536F75}" type="presOf" srcId="{4A6F5F68-73D8-49F9-A80E-82963B3D6D88}" destId="{211CC834-97EC-45D2-AA4D-E5C015CDC193}" srcOrd="0" destOrd="0" presId="urn:microsoft.com/office/officeart/2005/8/layout/hierarchy1"/>
+    <dgm:cxn modelId="{45C28376-7AE5-4D6C-BEF9-EB66946D7121}" type="presOf" srcId="{49EE958D-AF74-46D2-A371-91477EDB4E12}" destId="{BA210B1A-4981-4C85-A776-6F36723650E3}" srcOrd="0" destOrd="0" presId="urn:microsoft.com/office/officeart/2005/8/layout/hierarchy1"/>
+    <dgm:cxn modelId="{6025ADD2-3321-4757-AFF9-6E4B3798C5D6}" type="presOf" srcId="{4AFB70CE-849D-4ADA-88A3-C3D90F892105}" destId="{63D1A67C-2099-48A1-B68A-93D17B57D45E}" srcOrd="0" destOrd="0" presId="urn:microsoft.com/office/officeart/2005/8/layout/hierarchy1"/>
+    <dgm:cxn modelId="{0CEC2B85-B507-47F6-9C58-02EB0ED2BA6D}" type="presOf" srcId="{2A76ABFC-AA13-477A-AAD1-3932D9C16592}" destId="{AF6BB7E0-5446-4B9A-8D72-25E30C89B4BA}" srcOrd="0" destOrd="0" presId="urn:microsoft.com/office/officeart/2005/8/layout/hierarchy1"/>
+    <dgm:cxn modelId="{8846DC38-BA97-480F-9CC9-CEBCF550E9D2}" type="presOf" srcId="{858F1FC7-24EC-43BB-8401-1E974EDB0047}" destId="{E43EEE19-B168-41FC-A20D-FDA06982C8D1}" srcOrd="0" destOrd="0" presId="urn:microsoft.com/office/officeart/2005/8/layout/hierarchy1"/>
+    <dgm:cxn modelId="{8A7DCB91-B0AF-487E-B8E0-D7F97E09729B}" type="presOf" srcId="{70D8F42A-78DF-4DFF-983C-A36A1FF3931E}" destId="{57CD69E6-B673-4D3D-889F-92F525D20EE6}" srcOrd="0" destOrd="0" presId="urn:microsoft.com/office/officeart/2005/8/layout/hierarchy1"/>
+    <dgm:cxn modelId="{2F0BA1D9-3C3B-4300-9531-42B52F39BE9C}" srcId="{D5456F0F-9F27-4F15-B054-736AA8268581}" destId="{4AFB70CE-849D-4ADA-88A3-C3D90F892105}" srcOrd="2" destOrd="0" parTransId="{87D11B0A-7F64-4161-A0B1-807992057D5E}" sibTransId="{1DB445CD-3008-4442-B46A-3D7A7D0863B5}"/>
+    <dgm:cxn modelId="{5E82A838-D933-465E-9AEF-0299F1008577}" srcId="{D5456F0F-9F27-4F15-B054-736AA8268581}" destId="{E1BD4D0B-D406-4C96-8796-6E751493ADF7}" srcOrd="3" destOrd="0" parTransId="{9AF2CEA3-C4F3-498D-A0F4-1C9A05DA07C6}" sibTransId="{963F64B2-0572-4A2E-8370-98CF13213253}"/>
+    <dgm:cxn modelId="{C0498ADF-1E5D-41D1-AF04-15A90E660670}" type="presOf" srcId="{14B552EA-2D2F-45FD-B12E-D959DAEF2F55}" destId="{BD691662-AEC5-407B-BE41-13DB776FCB94}" srcOrd="0" destOrd="0" presId="urn:microsoft.com/office/officeart/2005/8/layout/hierarchy1"/>
+    <dgm:cxn modelId="{485B82B2-6D6D-44F6-A5BE-0537A74720FC}" srcId="{E1BD4D0B-D406-4C96-8796-6E751493ADF7}" destId="{2A76ABFC-AA13-477A-AAD1-3932D9C16592}" srcOrd="1" destOrd="0" parTransId="{AB05915B-8DB1-4791-BA1A-E798BDFC0A3A}" sibTransId="{C3D5856D-D792-4CCC-8A98-EBB6B6F0965A}"/>
+    <dgm:cxn modelId="{97698F0C-A9A6-4CF6-A3C9-E39FB02C13CF}" type="presOf" srcId="{7802AD53-51B8-4E1F-9D25-536935462D00}" destId="{1076BA3A-11B2-4A79-9BEE-3B085D9EC859}" srcOrd="0" destOrd="0" presId="urn:microsoft.com/office/officeart/2005/8/layout/hierarchy1"/>
+    <dgm:cxn modelId="{CCE499A6-7AC7-4515-BDEA-F811F40F0719}" type="presOf" srcId="{CEFE2C1E-C085-4A73-AA21-2426871EC45D}" destId="{69F7EC98-6D20-4771-B88E-4DC5986C213D}" srcOrd="0" destOrd="0" presId="urn:microsoft.com/office/officeart/2005/8/layout/hierarchy1"/>
+    <dgm:cxn modelId="{7A159D79-FD44-4412-9A27-C7C8D23F64B7}" type="presOf" srcId="{D5456F0F-9F27-4F15-B054-736AA8268581}" destId="{DD47F847-4D98-4DEC-96D6-BA9C4AE85E10}" srcOrd="0" destOrd="0" presId="urn:microsoft.com/office/officeart/2005/8/layout/hierarchy1"/>
+    <dgm:cxn modelId="{D5E32A9F-F60F-4DC7-A876-C1E33F1EC84D}" srcId="{67503095-94AB-47C2-A089-BAB77EC5C0D9}" destId="{49EE958D-AF74-46D2-A371-91477EDB4E12}" srcOrd="1" destOrd="0" parTransId="{4A6F5F68-73D8-49F9-A80E-82963B3D6D88}" sibTransId="{C4C24CA1-44A3-464A-8229-F73EDECD7AA2}"/>
+    <dgm:cxn modelId="{580E7649-940B-41B6-9CAF-0CC5B9149EAB}" type="presOf" srcId="{AB05915B-8DB1-4791-BA1A-E798BDFC0A3A}" destId="{91BC16CA-4C39-40D4-B4B6-13105A96C7E6}" srcOrd="0" destOrd="0" presId="urn:microsoft.com/office/officeart/2005/8/layout/hierarchy1"/>
+    <dgm:cxn modelId="{454BFC2F-4A48-49A3-92D4-D3308DB5E0D8}" type="presOf" srcId="{72B8A4D3-A8DE-45B7-88F2-DA254237E3C3}" destId="{CE84D6FB-AAD5-4197-855A-0383C71A18D7}" srcOrd="0" destOrd="0" presId="urn:microsoft.com/office/officeart/2005/8/layout/hierarchy1"/>
+    <dgm:cxn modelId="{437B1171-674D-4FD7-95F5-C77CE1A1DFF6}" type="presOf" srcId="{87D11B0A-7F64-4161-A0B1-807992057D5E}" destId="{F96C0B0D-7F7A-431E-9DF7-BF0DA5D442C7}" srcOrd="0" destOrd="0" presId="urn:microsoft.com/office/officeart/2005/8/layout/hierarchy1"/>
+    <dgm:cxn modelId="{A4FAB458-27D9-4536-B824-55042F14F41F}" type="presOf" srcId="{67503095-94AB-47C2-A089-BAB77EC5C0D9}" destId="{70336AD2-6906-4217-8DBC-538BF7D64BF4}" srcOrd="0" destOrd="0" presId="urn:microsoft.com/office/officeart/2005/8/layout/hierarchy1"/>
+    <dgm:cxn modelId="{07A36E85-1C1F-4FA7-B579-2C3AF31FAE22}" type="presOf" srcId="{E1BD4D0B-D406-4C96-8796-6E751493ADF7}" destId="{89E4CECA-A950-44B7-B2BA-CB7F5E8A4957}" srcOrd="0" destOrd="0" presId="urn:microsoft.com/office/officeart/2005/8/layout/hierarchy1"/>
+    <dgm:cxn modelId="{AC9CB3B8-016D-49A2-883E-82BD02B1695C}" srcId="{D5456F0F-9F27-4F15-B054-736AA8268581}" destId="{4C6CBAC4-8DCF-4355-A59D-1CCBF09F1B09}" srcOrd="0" destOrd="0" parTransId="{CEFE2C1E-C085-4A73-AA21-2426871EC45D}" sibTransId="{DDDE07BF-57C0-4F21-92C5-0112C249B47A}"/>
+    <dgm:cxn modelId="{6DFBF874-6791-47D8-AE91-3DD1D4EFE2E8}" type="presOf" srcId="{9AF2CEA3-C4F3-498D-A0F4-1C9A05DA07C6}" destId="{9A4C9629-2E40-4BEE-B439-B74562308EF5}" srcOrd="0" destOrd="0" presId="urn:microsoft.com/office/officeart/2005/8/layout/hierarchy1"/>
     <dgm:cxn modelId="{A183B382-245A-4BEB-8D27-574CF2B68222}" srcId="{E1BD4D0B-D406-4C96-8796-6E751493ADF7}" destId="{14B552EA-2D2F-45FD-B12E-D959DAEF2F55}" srcOrd="0" destOrd="0" parTransId="{72B8A4D3-A8DE-45B7-88F2-DA254237E3C3}" sibTransId="{76D41DAE-550E-49BB-BD96-D5DCFCB642AC}"/>
+    <dgm:cxn modelId="{CCA0372E-622E-4146-8321-1F7CF61BD162}" type="presOf" srcId="{4C6CBAC4-8DCF-4355-A59D-1CCBF09F1B09}" destId="{0128D073-8872-4BC2-A7E2-0A5243938FD9}" srcOrd="0" destOrd="0" presId="urn:microsoft.com/office/officeart/2005/8/layout/hierarchy1"/>
+    <dgm:cxn modelId="{2C2CEDCC-2C08-4D25-8BB0-099DF3247905}" type="presOf" srcId="{89C223C1-BE1D-4400-9DB4-18E79993745F}" destId="{FD6E567D-12E3-4091-96D1-130BCCCE166E}" srcOrd="0" destOrd="0" presId="urn:microsoft.com/office/officeart/2005/8/layout/hierarchy1"/>
+    <dgm:cxn modelId="{C70DD12D-5A88-4607-B7CD-74CEE6528BBC}" srcId="{D5456F0F-9F27-4F15-B054-736AA8268581}" destId="{67503095-94AB-47C2-A089-BAB77EC5C0D9}" srcOrd="1" destOrd="0" parTransId="{4FCF90AC-DD93-4255-84CB-678271172A73}" sibTransId="{EA3D77F5-E267-478F-BF45-739A62A9B85D}"/>
     <dgm:cxn modelId="{234BBA3A-E5F5-45DA-BE28-5B67C1E90A1E}" srcId="{7802AD53-51B8-4E1F-9D25-536935462D00}" destId="{D5456F0F-9F27-4F15-B054-736AA8268581}" srcOrd="0" destOrd="0" parTransId="{C93AC338-FFC9-494B-93F4-1ADFCD93E405}" sibTransId="{898C46BD-1128-4E7B-AD47-65592932E6BF}"/>
-    <dgm:cxn modelId="{10FC4FFF-6F18-45A0-98B4-71BB90DB2846}" type="presOf" srcId="{2A76ABFC-AA13-477A-AAD1-3932D9C16592}" destId="{AF6BB7E0-5446-4B9A-8D72-25E30C89B4BA}" srcOrd="0" destOrd="0" presId="urn:microsoft.com/office/officeart/2005/8/layout/hierarchy1"/>
-    <dgm:cxn modelId="{485B82B2-6D6D-44F6-A5BE-0537A74720FC}" srcId="{E1BD4D0B-D406-4C96-8796-6E751493ADF7}" destId="{2A76ABFC-AA13-477A-AAD1-3932D9C16592}" srcOrd="1" destOrd="0" parTransId="{AB05915B-8DB1-4791-BA1A-E798BDFC0A3A}" sibTransId="{C3D5856D-D792-4CCC-8A98-EBB6B6F0965A}"/>
-    <dgm:cxn modelId="{2F0BA1D9-3C3B-4300-9531-42B52F39BE9C}" srcId="{D5456F0F-9F27-4F15-B054-736AA8268581}" destId="{4AFB70CE-849D-4ADA-88A3-C3D90F892105}" srcOrd="2" destOrd="0" parTransId="{87D11B0A-7F64-4161-A0B1-807992057D5E}" sibTransId="{1DB445CD-3008-4442-B46A-3D7A7D0863B5}"/>
-    <dgm:cxn modelId="{0E824975-2A37-490F-A259-88F740D66D02}" type="presOf" srcId="{89C223C1-BE1D-4400-9DB4-18E79993745F}" destId="{FD6E567D-12E3-4091-96D1-130BCCCE166E}" srcOrd="0" destOrd="0" presId="urn:microsoft.com/office/officeart/2005/8/layout/hierarchy1"/>
-    <dgm:cxn modelId="{F164CB3B-CB0F-4848-9DDB-BBF0F4C98447}" type="presOf" srcId="{70D8F42A-78DF-4DFF-983C-A36A1FF3931E}" destId="{57CD69E6-B673-4D3D-889F-92F525D20EE6}" srcOrd="0" destOrd="0" presId="urn:microsoft.com/office/officeart/2005/8/layout/hierarchy1"/>
-    <dgm:cxn modelId="{5808EE42-4E88-47CB-AE8D-715DB9E0A047}" type="presOf" srcId="{D5456F0F-9F27-4F15-B054-736AA8268581}" destId="{DD47F847-4D98-4DEC-96D6-BA9C4AE85E10}" srcOrd="0" destOrd="0" presId="urn:microsoft.com/office/officeart/2005/8/layout/hierarchy1"/>
-    <dgm:cxn modelId="{09BA7AFD-0D75-4B6F-83DD-33D12AD832BF}" type="presOf" srcId="{E1BD4D0B-D406-4C96-8796-6E751493ADF7}" destId="{89E4CECA-A950-44B7-B2BA-CB7F5E8A4957}" srcOrd="0" destOrd="0" presId="urn:microsoft.com/office/officeart/2005/8/layout/hierarchy1"/>
-    <dgm:cxn modelId="{8DE94DD4-BDCD-427F-A9B9-8D8E1141D5EA}" type="presOf" srcId="{14B552EA-2D2F-45FD-B12E-D959DAEF2F55}" destId="{BD691662-AEC5-407B-BE41-13DB776FCB94}" srcOrd="0" destOrd="0" presId="urn:microsoft.com/office/officeart/2005/8/layout/hierarchy1"/>
-    <dgm:cxn modelId="{5E82A838-D933-465E-9AEF-0299F1008577}" srcId="{D5456F0F-9F27-4F15-B054-736AA8268581}" destId="{E1BD4D0B-D406-4C96-8796-6E751493ADF7}" srcOrd="3" destOrd="0" parTransId="{9AF2CEA3-C4F3-498D-A0F4-1C9A05DA07C6}" sibTransId="{963F64B2-0572-4A2E-8370-98CF13213253}"/>
-    <dgm:cxn modelId="{D5E32A9F-F60F-4DC7-A876-C1E33F1EC84D}" srcId="{67503095-94AB-47C2-A089-BAB77EC5C0D9}" destId="{49EE958D-AF74-46D2-A371-91477EDB4E12}" srcOrd="1" destOrd="0" parTransId="{4A6F5F68-73D8-49F9-A80E-82963B3D6D88}" sibTransId="{C4C24CA1-44A3-464A-8229-F73EDECD7AA2}"/>
-    <dgm:cxn modelId="{C70DD12D-5A88-4607-B7CD-74CEE6528BBC}" srcId="{D5456F0F-9F27-4F15-B054-736AA8268581}" destId="{67503095-94AB-47C2-A089-BAB77EC5C0D9}" srcOrd="1" destOrd="0" parTransId="{4FCF90AC-DD93-4255-84CB-678271172A73}" sibTransId="{EA3D77F5-E267-478F-BF45-739A62A9B85D}"/>
-    <dgm:cxn modelId="{D5B2BF47-7E73-4383-8AE5-B30E2FC18923}" type="presOf" srcId="{67503095-94AB-47C2-A089-BAB77EC5C0D9}" destId="{70336AD2-6906-4217-8DBC-538BF7D64BF4}" srcOrd="0" destOrd="0" presId="urn:microsoft.com/office/officeart/2005/8/layout/hierarchy1"/>
-    <dgm:cxn modelId="{93F61D25-D390-4BD0-BD3F-2A5CB4497827}" type="presOf" srcId="{CEFE2C1E-C085-4A73-AA21-2426871EC45D}" destId="{69F7EC98-6D20-4771-B88E-4DC5986C213D}" srcOrd="0" destOrd="0" presId="urn:microsoft.com/office/officeart/2005/8/layout/hierarchy1"/>
-    <dgm:cxn modelId="{3D232F57-1432-4D08-81F9-128D7C3F01E5}" type="presOf" srcId="{4C6CBAC4-8DCF-4355-A59D-1CCBF09F1B09}" destId="{0128D073-8872-4BC2-A7E2-0A5243938FD9}" srcOrd="0" destOrd="0" presId="urn:microsoft.com/office/officeart/2005/8/layout/hierarchy1"/>
-    <dgm:cxn modelId="{1971ED72-21EA-4B68-A18A-3563F3108F1F}" type="presOf" srcId="{FA26267A-6730-4D14-BFC6-B327A24205B0}" destId="{0F606B9B-0FE9-4CD8-80F1-D10C6710C4ED}" srcOrd="0" destOrd="0" presId="urn:microsoft.com/office/officeart/2005/8/layout/hierarchy1"/>
-    <dgm:cxn modelId="{BE4D56D4-A76A-4506-A7F5-E7662219FEE7}" type="presOf" srcId="{858F1FC7-24EC-43BB-8401-1E974EDB0047}" destId="{E43EEE19-B168-41FC-A20D-FDA06982C8D1}" srcOrd="0" destOrd="0" presId="urn:microsoft.com/office/officeart/2005/8/layout/hierarchy1"/>
-    <dgm:cxn modelId="{7973B086-C399-4E29-9135-E6CEC9B78852}" srcId="{67503095-94AB-47C2-A089-BAB77EC5C0D9}" destId="{858F1FC7-24EC-43BB-8401-1E974EDB0047}" srcOrd="0" destOrd="0" parTransId="{FA26267A-6730-4D14-BFC6-B327A24205B0}" sibTransId="{E3312D48-DC2E-4CB0-90E8-D958144ADD21}"/>
-    <dgm:cxn modelId="{92C89208-95E0-4CA1-907F-08202B60D2CF}" srcId="{4C6CBAC4-8DCF-4355-A59D-1CCBF09F1B09}" destId="{89C223C1-BE1D-4400-9DB4-18E79993745F}" srcOrd="0" destOrd="0" parTransId="{70D8F42A-78DF-4DFF-983C-A36A1FF3931E}" sibTransId="{D0FA1F2E-F084-4A1F-906B-450B83A19AF3}"/>
-    <dgm:cxn modelId="{B76F00BE-8096-4824-BE06-789694E80A99}" type="presOf" srcId="{72B8A4D3-A8DE-45B7-88F2-DA254237E3C3}" destId="{CE84D6FB-AAD5-4197-855A-0383C71A18D7}" srcOrd="0" destOrd="0" presId="urn:microsoft.com/office/officeart/2005/8/layout/hierarchy1"/>
-    <dgm:cxn modelId="{A907BCB0-8391-4397-9C13-09ED1FF714BA}" type="presOf" srcId="{4A6F5F68-73D8-49F9-A80E-82963B3D6D88}" destId="{211CC834-97EC-45D2-AA4D-E5C015CDC193}" srcOrd="0" destOrd="0" presId="urn:microsoft.com/office/officeart/2005/8/layout/hierarchy1"/>
-    <dgm:cxn modelId="{A4E04D81-977A-480D-9663-F141924ABD3C}" type="presOf" srcId="{7802AD53-51B8-4E1F-9D25-536935462D00}" destId="{1076BA3A-11B2-4A79-9BEE-3B085D9EC859}" srcOrd="0" destOrd="0" presId="urn:microsoft.com/office/officeart/2005/8/layout/hierarchy1"/>
-    <dgm:cxn modelId="{3C45D943-EF44-40A4-8E16-EC545B30E65F}" type="presOf" srcId="{AB05915B-8DB1-4791-BA1A-E798BDFC0A3A}" destId="{91BC16CA-4C39-40D4-B4B6-13105A96C7E6}" srcOrd="0" destOrd="0" presId="urn:microsoft.com/office/officeart/2005/8/layout/hierarchy1"/>
-    <dgm:cxn modelId="{6C385B02-26E1-4500-B304-88CF27109060}" type="presOf" srcId="{49EE958D-AF74-46D2-A371-91477EDB4E12}" destId="{BA210B1A-4981-4C85-A776-6F36723650E3}" srcOrd="0" destOrd="0" presId="urn:microsoft.com/office/officeart/2005/8/layout/hierarchy1"/>
-    <dgm:cxn modelId="{58386F2E-0C29-4D25-8666-6762A8CCBD1F}" type="presOf" srcId="{87D11B0A-7F64-4161-A0B1-807992057D5E}" destId="{F96C0B0D-7F7A-431E-9DF7-BF0DA5D442C7}" srcOrd="0" destOrd="0" presId="urn:microsoft.com/office/officeart/2005/8/layout/hierarchy1"/>
-    <dgm:cxn modelId="{AC9CB3B8-016D-49A2-883E-82BD02B1695C}" srcId="{D5456F0F-9F27-4F15-B054-736AA8268581}" destId="{4C6CBAC4-8DCF-4355-A59D-1CCBF09F1B09}" srcOrd="0" destOrd="0" parTransId="{CEFE2C1E-C085-4A73-AA21-2426871EC45D}" sibTransId="{DDDE07BF-57C0-4F21-92C5-0112C249B47A}"/>
-    <dgm:cxn modelId="{218F9B58-6F09-4E33-829B-9EFA476763A9}" type="presOf" srcId="{9AF2CEA3-C4F3-498D-A0F4-1C9A05DA07C6}" destId="{9A4C9629-2E40-4BEE-B439-B74562308EF5}" srcOrd="0" destOrd="0" presId="urn:microsoft.com/office/officeart/2005/8/layout/hierarchy1"/>
-    <dgm:cxn modelId="{FF0D6443-0F8D-4509-9542-C6F032974F5C}" type="presParOf" srcId="{1076BA3A-11B2-4A79-9BEE-3B085D9EC859}" destId="{C617E376-4B7E-44AC-9E73-921EBED09F2E}" srcOrd="0" destOrd="0" presId="urn:microsoft.com/office/officeart/2005/8/layout/hierarchy1"/>
-    <dgm:cxn modelId="{37C3D72F-0083-4BDD-BCC6-F1884AEDF3BD}" type="presParOf" srcId="{C617E376-4B7E-44AC-9E73-921EBED09F2E}" destId="{24482506-BA9A-434A-A4A4-26992889AA87}" srcOrd="0" destOrd="0" presId="urn:microsoft.com/office/officeart/2005/8/layout/hierarchy1"/>
-    <dgm:cxn modelId="{011FADAE-618C-434E-B4A4-1CCB54F410F0}" type="presParOf" srcId="{24482506-BA9A-434A-A4A4-26992889AA87}" destId="{49731421-BA7B-46A6-A5F3-571D4C09D819}" srcOrd="0" destOrd="0" presId="urn:microsoft.com/office/officeart/2005/8/layout/hierarchy1"/>
-    <dgm:cxn modelId="{93721213-05AF-4C80-AE27-7D8C4E0087EA}" type="presParOf" srcId="{24482506-BA9A-434A-A4A4-26992889AA87}" destId="{DD47F847-4D98-4DEC-96D6-BA9C4AE85E10}" srcOrd="1" destOrd="0" presId="urn:microsoft.com/office/officeart/2005/8/layout/hierarchy1"/>
-    <dgm:cxn modelId="{3120317E-0638-44EB-9DF5-8853B06E9209}" type="presParOf" srcId="{C617E376-4B7E-44AC-9E73-921EBED09F2E}" destId="{4C536C30-4B51-497D-9982-E22C2619328C}" srcOrd="1" destOrd="0" presId="urn:microsoft.com/office/officeart/2005/8/layout/hierarchy1"/>
-    <dgm:cxn modelId="{B31729A1-16D0-4F72-9EF5-95FA741EFBCA}" type="presParOf" srcId="{4C536C30-4B51-497D-9982-E22C2619328C}" destId="{69F7EC98-6D20-4771-B88E-4DC5986C213D}" srcOrd="0" destOrd="0" presId="urn:microsoft.com/office/officeart/2005/8/layout/hierarchy1"/>
-    <dgm:cxn modelId="{CEB122C1-2906-44E8-8C12-3C8DF1ECF08B}" type="presParOf" srcId="{4C536C30-4B51-497D-9982-E22C2619328C}" destId="{7BC93536-11A2-48D7-8C34-44A15BDD69FC}" srcOrd="1" destOrd="0" presId="urn:microsoft.com/office/officeart/2005/8/layout/hierarchy1"/>
-    <dgm:cxn modelId="{26954F29-F374-41AA-97E1-39048A0455F3}" type="presParOf" srcId="{7BC93536-11A2-48D7-8C34-44A15BDD69FC}" destId="{1384FA22-9A96-4329-9CE2-BA82CEDDD4F3}" srcOrd="0" destOrd="0" presId="urn:microsoft.com/office/officeart/2005/8/layout/hierarchy1"/>
-    <dgm:cxn modelId="{64ADF2D9-3950-4039-9D1D-60FCD97888DA}" type="presParOf" srcId="{1384FA22-9A96-4329-9CE2-BA82CEDDD4F3}" destId="{215830B1-19C4-48BD-B15F-EC891B532753}" srcOrd="0" destOrd="0" presId="urn:microsoft.com/office/officeart/2005/8/layout/hierarchy1"/>
-    <dgm:cxn modelId="{1F8AA10B-33A4-41CF-A453-05BF5418CF1B}" type="presParOf" srcId="{1384FA22-9A96-4329-9CE2-BA82CEDDD4F3}" destId="{0128D073-8872-4BC2-A7E2-0A5243938FD9}" srcOrd="1" destOrd="0" presId="urn:microsoft.com/office/officeart/2005/8/layout/hierarchy1"/>
-    <dgm:cxn modelId="{3967C8DE-4489-4825-A7E4-C1AF9ED09128}" type="presParOf" srcId="{7BC93536-11A2-48D7-8C34-44A15BDD69FC}" destId="{1B55F46F-7BCC-489A-89A0-2ED94C055B3C}" srcOrd="1" destOrd="0" presId="urn:microsoft.com/office/officeart/2005/8/layout/hierarchy1"/>
-    <dgm:cxn modelId="{1B1AE2DA-3A2D-43B7-BCDC-960D0202881A}" type="presParOf" srcId="{1B55F46F-7BCC-489A-89A0-2ED94C055B3C}" destId="{57CD69E6-B673-4D3D-889F-92F525D20EE6}" srcOrd="0" destOrd="0" presId="urn:microsoft.com/office/officeart/2005/8/layout/hierarchy1"/>
-    <dgm:cxn modelId="{D74F1CCE-72E5-4FAF-94C6-C283ECB91C66}" type="presParOf" srcId="{1B55F46F-7BCC-489A-89A0-2ED94C055B3C}" destId="{9C2CB8CF-B99B-428C-9B58-DC2E76072D54}" srcOrd="1" destOrd="0" presId="urn:microsoft.com/office/officeart/2005/8/layout/hierarchy1"/>
-    <dgm:cxn modelId="{B25A8632-16CE-4875-9088-BE24449A2E72}" type="presParOf" srcId="{9C2CB8CF-B99B-428C-9B58-DC2E76072D54}" destId="{1A6DABAA-5623-4DBC-BC5B-363EE97F1504}" srcOrd="0" destOrd="0" presId="urn:microsoft.com/office/officeart/2005/8/layout/hierarchy1"/>
-    <dgm:cxn modelId="{D7DC938C-9508-44A7-A80D-60FF5F9850E3}" type="presParOf" srcId="{1A6DABAA-5623-4DBC-BC5B-363EE97F1504}" destId="{71593C9A-BACD-4A68-A995-EE341AD639FC}" srcOrd="0" destOrd="0" presId="urn:microsoft.com/office/officeart/2005/8/layout/hierarchy1"/>
-    <dgm:cxn modelId="{6503434B-C6C4-4B8E-85FC-C7E79DD33DCB}" type="presParOf" srcId="{1A6DABAA-5623-4DBC-BC5B-363EE97F1504}" destId="{FD6E567D-12E3-4091-96D1-130BCCCE166E}" srcOrd="1" destOrd="0" presId="urn:microsoft.com/office/officeart/2005/8/layout/hierarchy1"/>
-    <dgm:cxn modelId="{CB637288-6774-4E15-947E-411F6A5ECCA8}" type="presParOf" srcId="{9C2CB8CF-B99B-428C-9B58-DC2E76072D54}" destId="{4851EE81-7738-4E1A-AA19-0500683FC242}" srcOrd="1" destOrd="0" presId="urn:microsoft.com/office/officeart/2005/8/layout/hierarchy1"/>
-    <dgm:cxn modelId="{98555CDB-9905-4234-8214-5641786021E9}" type="presParOf" srcId="{4C536C30-4B51-497D-9982-E22C2619328C}" destId="{B7875EF4-AA64-4904-9205-BF1DBDA8695E}" srcOrd="2" destOrd="0" presId="urn:microsoft.com/office/officeart/2005/8/layout/hierarchy1"/>
-    <dgm:cxn modelId="{60D901BD-F1CF-46D4-9D67-CC72138A0D6F}" type="presParOf" srcId="{4C536C30-4B51-497D-9982-E22C2619328C}" destId="{F03E3224-0ADD-4040-B236-C4E7ECD8A2A9}" srcOrd="3" destOrd="0" presId="urn:microsoft.com/office/officeart/2005/8/layout/hierarchy1"/>
-    <dgm:cxn modelId="{88E2136D-7117-4CAA-9FB0-101F9EB6A693}" type="presParOf" srcId="{F03E3224-0ADD-4040-B236-C4E7ECD8A2A9}" destId="{68FB81BF-A013-40CE-A5DD-880B55458685}" srcOrd="0" destOrd="0" presId="urn:microsoft.com/office/officeart/2005/8/layout/hierarchy1"/>
-    <dgm:cxn modelId="{29AF134C-0C37-40C9-9AE3-94EA082DEEEE}" type="presParOf" srcId="{68FB81BF-A013-40CE-A5DD-880B55458685}" destId="{62FCBEDD-2EED-4A05-8098-05155295AF6D}" srcOrd="0" destOrd="0" presId="urn:microsoft.com/office/officeart/2005/8/layout/hierarchy1"/>
-    <dgm:cxn modelId="{F55DBBFF-A2B8-4721-B91C-F32BE5969751}" type="presParOf" srcId="{68FB81BF-A013-40CE-A5DD-880B55458685}" destId="{70336AD2-6906-4217-8DBC-538BF7D64BF4}" srcOrd="1" destOrd="0" presId="urn:microsoft.com/office/officeart/2005/8/layout/hierarchy1"/>
-    <dgm:cxn modelId="{C0E5E671-F026-4BAE-9631-8DBFAA9CC483}" type="presParOf" srcId="{F03E3224-0ADD-4040-B236-C4E7ECD8A2A9}" destId="{BC1CA7EB-38B0-402C-9528-672068AA0CB9}" srcOrd="1" destOrd="0" presId="urn:microsoft.com/office/officeart/2005/8/layout/hierarchy1"/>
-    <dgm:cxn modelId="{20CB13AD-0F2C-433C-B189-8ED8C931B792}" type="presParOf" srcId="{BC1CA7EB-38B0-402C-9528-672068AA0CB9}" destId="{0F606B9B-0FE9-4CD8-80F1-D10C6710C4ED}" srcOrd="0" destOrd="0" presId="urn:microsoft.com/office/officeart/2005/8/layout/hierarchy1"/>
-    <dgm:cxn modelId="{5384717D-DBDA-4459-B4F8-0E05251721EC}" type="presParOf" srcId="{BC1CA7EB-38B0-402C-9528-672068AA0CB9}" destId="{320EBE08-C655-4E8D-A91C-F332E0514C8D}" srcOrd="1" destOrd="0" presId="urn:microsoft.com/office/officeart/2005/8/layout/hierarchy1"/>
-    <dgm:cxn modelId="{28C594A6-AA0D-44BB-9128-D3BF43EE4D9A}" type="presParOf" srcId="{320EBE08-C655-4E8D-A91C-F332E0514C8D}" destId="{56131771-D982-462C-A3E6-5A313FF9E079}" srcOrd="0" destOrd="0" presId="urn:microsoft.com/office/officeart/2005/8/layout/hierarchy1"/>
-    <dgm:cxn modelId="{4506E0F9-19B5-4F21-8C82-C396D6DEF803}" type="presParOf" srcId="{56131771-D982-462C-A3E6-5A313FF9E079}" destId="{97FAFE6D-7566-4E71-8BAB-F37183FF457C}" srcOrd="0" destOrd="0" presId="urn:microsoft.com/office/officeart/2005/8/layout/hierarchy1"/>
-    <dgm:cxn modelId="{37D3EB86-9DA6-4AE8-9285-99F6975807C1}" type="presParOf" srcId="{56131771-D982-462C-A3E6-5A313FF9E079}" destId="{E43EEE19-B168-41FC-A20D-FDA06982C8D1}" srcOrd="1" destOrd="0" presId="urn:microsoft.com/office/officeart/2005/8/layout/hierarchy1"/>
-    <dgm:cxn modelId="{334ADDA7-9518-45E7-A8E3-E64F34087792}" type="presParOf" srcId="{320EBE08-C655-4E8D-A91C-F332E0514C8D}" destId="{473728EF-AAEC-4C26-88BD-24F4CD43F86E}" srcOrd="1" destOrd="0" presId="urn:microsoft.com/office/officeart/2005/8/layout/hierarchy1"/>
-    <dgm:cxn modelId="{DD76A36F-D0A5-4805-BB47-621E0A47CB61}" type="presParOf" srcId="{BC1CA7EB-38B0-402C-9528-672068AA0CB9}" destId="{211CC834-97EC-45D2-AA4D-E5C015CDC193}" srcOrd="2" destOrd="0" presId="urn:microsoft.com/office/officeart/2005/8/layout/hierarchy1"/>
-    <dgm:cxn modelId="{71A0629A-52A6-4A2C-81E0-F3D69B472901}" type="presParOf" srcId="{BC1CA7EB-38B0-402C-9528-672068AA0CB9}" destId="{71C5A5A8-5E19-4219-AB15-DB1B506B8B9D}" srcOrd="3" destOrd="0" presId="urn:microsoft.com/office/officeart/2005/8/layout/hierarchy1"/>
-    <dgm:cxn modelId="{F64E1439-35E7-4A04-AB42-BC4BB93F71B8}" type="presParOf" srcId="{71C5A5A8-5E19-4219-AB15-DB1B506B8B9D}" destId="{2CA2B3E7-FE1E-42A4-9F9E-7A372F6EC311}" srcOrd="0" destOrd="0" presId="urn:microsoft.com/office/officeart/2005/8/layout/hierarchy1"/>
-    <dgm:cxn modelId="{6FF0C400-3690-4E21-9B70-0D2DD33BB124}" type="presParOf" srcId="{2CA2B3E7-FE1E-42A4-9F9E-7A372F6EC311}" destId="{FE6F1189-126F-4659-BEF7-F32DC894BC54}" srcOrd="0" destOrd="0" presId="urn:microsoft.com/office/officeart/2005/8/layout/hierarchy1"/>
-    <dgm:cxn modelId="{8AAFFFAB-21B3-4908-B2FD-841C2CB26B17}" type="presParOf" srcId="{2CA2B3E7-FE1E-42A4-9F9E-7A372F6EC311}" destId="{BA210B1A-4981-4C85-A776-6F36723650E3}" srcOrd="1" destOrd="0" presId="urn:microsoft.com/office/officeart/2005/8/layout/hierarchy1"/>
-    <dgm:cxn modelId="{0BCB877F-C61C-4B78-B190-53BABFB4A798}" type="presParOf" srcId="{71C5A5A8-5E19-4219-AB15-DB1B506B8B9D}" destId="{DD55E8B9-3579-41FB-A3D1-6308DB08256B}" srcOrd="1" destOrd="0" presId="urn:microsoft.com/office/officeart/2005/8/layout/hierarchy1"/>
-    <dgm:cxn modelId="{8F78B28C-600A-4AAE-AAC4-0BB9D8F8AE50}" type="presParOf" srcId="{4C536C30-4B51-497D-9982-E22C2619328C}" destId="{F96C0B0D-7F7A-431E-9DF7-BF0DA5D442C7}" srcOrd="4" destOrd="0" presId="urn:microsoft.com/office/officeart/2005/8/layout/hierarchy1"/>
-    <dgm:cxn modelId="{428AD94F-AB3B-47DD-AED5-BC6581D45B3D}" type="presParOf" srcId="{4C536C30-4B51-497D-9982-E22C2619328C}" destId="{49A3F867-6270-4FD8-A502-3BCF5D649C71}" srcOrd="5" destOrd="0" presId="urn:microsoft.com/office/officeart/2005/8/layout/hierarchy1"/>
-    <dgm:cxn modelId="{E251B142-DD2D-4745-800E-CBF939883943}" type="presParOf" srcId="{49A3F867-6270-4FD8-A502-3BCF5D649C71}" destId="{0D888DEC-F153-4D2A-AA3C-526D95C8CB42}" srcOrd="0" destOrd="0" presId="urn:microsoft.com/office/officeart/2005/8/layout/hierarchy1"/>
-    <dgm:cxn modelId="{29CAABAB-F76B-47C5-BF16-A61E55BEE520}" type="presParOf" srcId="{0D888DEC-F153-4D2A-AA3C-526D95C8CB42}" destId="{E47BC926-AF16-4CD7-8D0D-F978B0C6CAF0}" srcOrd="0" destOrd="0" presId="urn:microsoft.com/office/officeart/2005/8/layout/hierarchy1"/>
-    <dgm:cxn modelId="{DEB8DE9E-DAE5-4430-A5D5-1D5E789BDB17}" type="presParOf" srcId="{0D888DEC-F153-4D2A-AA3C-526D95C8CB42}" destId="{63D1A67C-2099-48A1-B68A-93D17B57D45E}" srcOrd="1" destOrd="0" presId="urn:microsoft.com/office/officeart/2005/8/layout/hierarchy1"/>
-    <dgm:cxn modelId="{99409995-C743-4309-9175-65B397FC3CC9}" type="presParOf" srcId="{49A3F867-6270-4FD8-A502-3BCF5D649C71}" destId="{75D4BFB1-EDA8-49D3-9819-179DCD152BEF}" srcOrd="1" destOrd="0" presId="urn:microsoft.com/office/officeart/2005/8/layout/hierarchy1"/>
-    <dgm:cxn modelId="{67CB2BCB-1E1D-415A-B770-04246A2BC774}" type="presParOf" srcId="{4C536C30-4B51-497D-9982-E22C2619328C}" destId="{9A4C9629-2E40-4BEE-B439-B74562308EF5}" srcOrd="6" destOrd="0" presId="urn:microsoft.com/office/officeart/2005/8/layout/hierarchy1"/>
-    <dgm:cxn modelId="{F88D3B3B-A3F9-409C-B43F-95D160A91809}" type="presParOf" srcId="{4C536C30-4B51-497D-9982-E22C2619328C}" destId="{0604250E-8A3C-49BC-A266-0B0EDBD2F8F6}" srcOrd="7" destOrd="0" presId="urn:microsoft.com/office/officeart/2005/8/layout/hierarchy1"/>
-    <dgm:cxn modelId="{20C26DA6-3AC0-47D2-B07E-B6EF0E618D13}" type="presParOf" srcId="{0604250E-8A3C-49BC-A266-0B0EDBD2F8F6}" destId="{760C2422-436E-473E-89F6-0599F588989D}" srcOrd="0" destOrd="0" presId="urn:microsoft.com/office/officeart/2005/8/layout/hierarchy1"/>
-    <dgm:cxn modelId="{57CF48B0-F7AB-4361-ACC1-D5E9E512D548}" type="presParOf" srcId="{760C2422-436E-473E-89F6-0599F588989D}" destId="{C67C6BE3-493E-432A-9CE1-A70383A9E6A9}" srcOrd="0" destOrd="0" presId="urn:microsoft.com/office/officeart/2005/8/layout/hierarchy1"/>
-    <dgm:cxn modelId="{A14B2AD5-0EEE-4C9F-8142-2D7CCB76F8F9}" type="presParOf" srcId="{760C2422-436E-473E-89F6-0599F588989D}" destId="{89E4CECA-A950-44B7-B2BA-CB7F5E8A4957}" srcOrd="1" destOrd="0" presId="urn:microsoft.com/office/officeart/2005/8/layout/hierarchy1"/>
-    <dgm:cxn modelId="{E21B36FB-A61D-404F-9327-E1DB104B90AE}" type="presParOf" srcId="{0604250E-8A3C-49BC-A266-0B0EDBD2F8F6}" destId="{2F3834BE-835C-4A5D-882A-C04123799DC9}" srcOrd="1" destOrd="0" presId="urn:microsoft.com/office/officeart/2005/8/layout/hierarchy1"/>
-    <dgm:cxn modelId="{EFF00A94-7962-4F50-9FAF-1CFCD3BDA01D}" type="presParOf" srcId="{2F3834BE-835C-4A5D-882A-C04123799DC9}" destId="{CE84D6FB-AAD5-4197-855A-0383C71A18D7}" srcOrd="0" destOrd="0" presId="urn:microsoft.com/office/officeart/2005/8/layout/hierarchy1"/>
-    <dgm:cxn modelId="{C9F12297-C066-44D7-806C-15785FBAA796}" type="presParOf" srcId="{2F3834BE-835C-4A5D-882A-C04123799DC9}" destId="{EA19999B-B464-4A29-A50A-FF8EC7520896}" srcOrd="1" destOrd="0" presId="urn:microsoft.com/office/officeart/2005/8/layout/hierarchy1"/>
-    <dgm:cxn modelId="{4009E0E1-490A-4BAC-848F-3D0C29200390}" type="presParOf" srcId="{EA19999B-B464-4A29-A50A-FF8EC7520896}" destId="{B97D936B-8030-4B2B-9A97-F6C8ABEAED1F}" srcOrd="0" destOrd="0" presId="urn:microsoft.com/office/officeart/2005/8/layout/hierarchy1"/>
-    <dgm:cxn modelId="{71E5F1B6-CCB9-4A2E-88C2-3A45E503D73A}" type="presParOf" srcId="{B97D936B-8030-4B2B-9A97-F6C8ABEAED1F}" destId="{BE0345B2-98E1-4DC7-8F49-37632BBD2628}" srcOrd="0" destOrd="0" presId="urn:microsoft.com/office/officeart/2005/8/layout/hierarchy1"/>
-    <dgm:cxn modelId="{1DB6AA05-3A3E-4E4B-B1CE-B3A0B8941235}" type="presParOf" srcId="{B97D936B-8030-4B2B-9A97-F6C8ABEAED1F}" destId="{BD691662-AEC5-407B-BE41-13DB776FCB94}" srcOrd="1" destOrd="0" presId="urn:microsoft.com/office/officeart/2005/8/layout/hierarchy1"/>
-    <dgm:cxn modelId="{EF5E250A-D485-4DC1-959A-7752F6E08FB9}" type="presParOf" srcId="{EA19999B-B464-4A29-A50A-FF8EC7520896}" destId="{2B9BBD5A-B63D-47D4-A992-4774E82777C4}" srcOrd="1" destOrd="0" presId="urn:microsoft.com/office/officeart/2005/8/layout/hierarchy1"/>
-    <dgm:cxn modelId="{22560CC7-1DA9-4CCB-9232-0151E802F05D}" type="presParOf" srcId="{2F3834BE-835C-4A5D-882A-C04123799DC9}" destId="{91BC16CA-4C39-40D4-B4B6-13105A96C7E6}" srcOrd="2" destOrd="0" presId="urn:microsoft.com/office/officeart/2005/8/layout/hierarchy1"/>
-    <dgm:cxn modelId="{F965AD61-BB11-45D2-BDED-181C38E96C9B}" type="presParOf" srcId="{2F3834BE-835C-4A5D-882A-C04123799DC9}" destId="{78C584BE-17BB-4A74-BEAA-20113392DA77}" srcOrd="3" destOrd="0" presId="urn:microsoft.com/office/officeart/2005/8/layout/hierarchy1"/>
-    <dgm:cxn modelId="{7AC4B6B3-F08A-45EF-8BC7-759CC54DB221}" type="presParOf" srcId="{78C584BE-17BB-4A74-BEAA-20113392DA77}" destId="{865766B4-1C81-4653-96F0-A240255019EF}" srcOrd="0" destOrd="0" presId="urn:microsoft.com/office/officeart/2005/8/layout/hierarchy1"/>
-    <dgm:cxn modelId="{EB6D8553-FA2E-4A3D-A14F-7748896F7331}" type="presParOf" srcId="{865766B4-1C81-4653-96F0-A240255019EF}" destId="{2BA09AC6-3C2A-422E-9CF0-BCE5FF185971}" srcOrd="0" destOrd="0" presId="urn:microsoft.com/office/officeart/2005/8/layout/hierarchy1"/>
-    <dgm:cxn modelId="{B6A14544-1E68-409B-B401-5ECCB8BD58F9}" type="presParOf" srcId="{865766B4-1C81-4653-96F0-A240255019EF}" destId="{AF6BB7E0-5446-4B9A-8D72-25E30C89B4BA}" srcOrd="1" destOrd="0" presId="urn:microsoft.com/office/officeart/2005/8/layout/hierarchy1"/>
-    <dgm:cxn modelId="{C58E36F0-DF7D-44D4-BA44-B635D99F150C}" type="presParOf" srcId="{78C584BE-17BB-4A74-BEAA-20113392DA77}" destId="{89196D6E-0EE4-481F-A74A-48CDCC38401F}" srcOrd="1" destOrd="0" presId="urn:microsoft.com/office/officeart/2005/8/layout/hierarchy1"/>
+    <dgm:cxn modelId="{29E4246C-51E7-4A8C-A98B-0E3BB37C5384}" type="presParOf" srcId="{1076BA3A-11B2-4A79-9BEE-3B085D9EC859}" destId="{C617E376-4B7E-44AC-9E73-921EBED09F2E}" srcOrd="0" destOrd="0" presId="urn:microsoft.com/office/officeart/2005/8/layout/hierarchy1"/>
+    <dgm:cxn modelId="{EC243221-47E2-4FCC-AFEA-E521F5E2145A}" type="presParOf" srcId="{C617E376-4B7E-44AC-9E73-921EBED09F2E}" destId="{24482506-BA9A-434A-A4A4-26992889AA87}" srcOrd="0" destOrd="0" presId="urn:microsoft.com/office/officeart/2005/8/layout/hierarchy1"/>
+    <dgm:cxn modelId="{92368298-325A-48BC-954D-E60C3D2787EA}" type="presParOf" srcId="{24482506-BA9A-434A-A4A4-26992889AA87}" destId="{49731421-BA7B-46A6-A5F3-571D4C09D819}" srcOrd="0" destOrd="0" presId="urn:microsoft.com/office/officeart/2005/8/layout/hierarchy1"/>
+    <dgm:cxn modelId="{048EA7A8-93FE-4F60-A308-9FC825AB47BC}" type="presParOf" srcId="{24482506-BA9A-434A-A4A4-26992889AA87}" destId="{DD47F847-4D98-4DEC-96D6-BA9C4AE85E10}" srcOrd="1" destOrd="0" presId="urn:microsoft.com/office/officeart/2005/8/layout/hierarchy1"/>
+    <dgm:cxn modelId="{68428B66-477F-4012-8E78-12462D288B70}" type="presParOf" srcId="{C617E376-4B7E-44AC-9E73-921EBED09F2E}" destId="{4C536C30-4B51-497D-9982-E22C2619328C}" srcOrd="1" destOrd="0" presId="urn:microsoft.com/office/officeart/2005/8/layout/hierarchy1"/>
+    <dgm:cxn modelId="{8DB3A8E3-1152-437C-9464-FD924212B9EA}" type="presParOf" srcId="{4C536C30-4B51-497D-9982-E22C2619328C}" destId="{69F7EC98-6D20-4771-B88E-4DC5986C213D}" srcOrd="0" destOrd="0" presId="urn:microsoft.com/office/officeart/2005/8/layout/hierarchy1"/>
+    <dgm:cxn modelId="{9CEFD516-5C0B-48F6-BFCB-C60F051ED9AC}" type="presParOf" srcId="{4C536C30-4B51-497D-9982-E22C2619328C}" destId="{7BC93536-11A2-48D7-8C34-44A15BDD69FC}" srcOrd="1" destOrd="0" presId="urn:microsoft.com/office/officeart/2005/8/layout/hierarchy1"/>
+    <dgm:cxn modelId="{A1853754-457B-4B82-AE20-45F4383B1414}" type="presParOf" srcId="{7BC93536-11A2-48D7-8C34-44A15BDD69FC}" destId="{1384FA22-9A96-4329-9CE2-BA82CEDDD4F3}" srcOrd="0" destOrd="0" presId="urn:microsoft.com/office/officeart/2005/8/layout/hierarchy1"/>
+    <dgm:cxn modelId="{DE9FAF8C-0005-4F9A-8D4E-779B1A1FC160}" type="presParOf" srcId="{1384FA22-9A96-4329-9CE2-BA82CEDDD4F3}" destId="{215830B1-19C4-48BD-B15F-EC891B532753}" srcOrd="0" destOrd="0" presId="urn:microsoft.com/office/officeart/2005/8/layout/hierarchy1"/>
+    <dgm:cxn modelId="{18BD85CB-334D-4A2E-8E7D-51CBA5A5CB7E}" type="presParOf" srcId="{1384FA22-9A96-4329-9CE2-BA82CEDDD4F3}" destId="{0128D073-8872-4BC2-A7E2-0A5243938FD9}" srcOrd="1" destOrd="0" presId="urn:microsoft.com/office/officeart/2005/8/layout/hierarchy1"/>
+    <dgm:cxn modelId="{200410AC-5CF2-4ECE-AFD7-118B1DDD7599}" type="presParOf" srcId="{7BC93536-11A2-48D7-8C34-44A15BDD69FC}" destId="{1B55F46F-7BCC-489A-89A0-2ED94C055B3C}" srcOrd="1" destOrd="0" presId="urn:microsoft.com/office/officeart/2005/8/layout/hierarchy1"/>
+    <dgm:cxn modelId="{D6FFC54F-9330-4A3D-8DCF-D4412ED35BF7}" type="presParOf" srcId="{1B55F46F-7BCC-489A-89A0-2ED94C055B3C}" destId="{57CD69E6-B673-4D3D-889F-92F525D20EE6}" srcOrd="0" destOrd="0" presId="urn:microsoft.com/office/officeart/2005/8/layout/hierarchy1"/>
+    <dgm:cxn modelId="{2F03503C-98E5-4606-A83D-DA4E24B2A8B6}" type="presParOf" srcId="{1B55F46F-7BCC-489A-89A0-2ED94C055B3C}" destId="{9C2CB8CF-B99B-428C-9B58-DC2E76072D54}" srcOrd="1" destOrd="0" presId="urn:microsoft.com/office/officeart/2005/8/layout/hierarchy1"/>
+    <dgm:cxn modelId="{A1D55ACF-0F79-4854-AD09-172A73EE86E0}" type="presParOf" srcId="{9C2CB8CF-B99B-428C-9B58-DC2E76072D54}" destId="{1A6DABAA-5623-4DBC-BC5B-363EE97F1504}" srcOrd="0" destOrd="0" presId="urn:microsoft.com/office/officeart/2005/8/layout/hierarchy1"/>
+    <dgm:cxn modelId="{AC06F9B4-BACD-4B0B-9F8B-45C1ACCC6DB3}" type="presParOf" srcId="{1A6DABAA-5623-4DBC-BC5B-363EE97F1504}" destId="{71593C9A-BACD-4A68-A995-EE341AD639FC}" srcOrd="0" destOrd="0" presId="urn:microsoft.com/office/officeart/2005/8/layout/hierarchy1"/>
+    <dgm:cxn modelId="{82884455-9B96-4F3F-8FA0-6BDFA8A0F55C}" type="presParOf" srcId="{1A6DABAA-5623-4DBC-BC5B-363EE97F1504}" destId="{FD6E567D-12E3-4091-96D1-130BCCCE166E}" srcOrd="1" destOrd="0" presId="urn:microsoft.com/office/officeart/2005/8/layout/hierarchy1"/>
+    <dgm:cxn modelId="{BDE061D2-35B0-4868-A192-6C48B2AA304D}" type="presParOf" srcId="{9C2CB8CF-B99B-428C-9B58-DC2E76072D54}" destId="{4851EE81-7738-4E1A-AA19-0500683FC242}" srcOrd="1" destOrd="0" presId="urn:microsoft.com/office/officeart/2005/8/layout/hierarchy1"/>
+    <dgm:cxn modelId="{13A577C1-A8BA-4F5D-85B5-C77BE12C1487}" type="presParOf" srcId="{4C536C30-4B51-497D-9982-E22C2619328C}" destId="{B7875EF4-AA64-4904-9205-BF1DBDA8695E}" srcOrd="2" destOrd="0" presId="urn:microsoft.com/office/officeart/2005/8/layout/hierarchy1"/>
+    <dgm:cxn modelId="{47FC2549-247C-4FF8-B9FC-611121BE4C2F}" type="presParOf" srcId="{4C536C30-4B51-497D-9982-E22C2619328C}" destId="{F03E3224-0ADD-4040-B236-C4E7ECD8A2A9}" srcOrd="3" destOrd="0" presId="urn:microsoft.com/office/officeart/2005/8/layout/hierarchy1"/>
+    <dgm:cxn modelId="{79CCECA1-8D3C-4045-A860-90FE429A0E26}" type="presParOf" srcId="{F03E3224-0ADD-4040-B236-C4E7ECD8A2A9}" destId="{68FB81BF-A013-40CE-A5DD-880B55458685}" srcOrd="0" destOrd="0" presId="urn:microsoft.com/office/officeart/2005/8/layout/hierarchy1"/>
+    <dgm:cxn modelId="{3139E8A0-8191-4D5D-8CD2-27A991B2FAED}" type="presParOf" srcId="{68FB81BF-A013-40CE-A5DD-880B55458685}" destId="{62FCBEDD-2EED-4A05-8098-05155295AF6D}" srcOrd="0" destOrd="0" presId="urn:microsoft.com/office/officeart/2005/8/layout/hierarchy1"/>
+    <dgm:cxn modelId="{B8F77E3B-3063-44F1-A887-6EC67ADE2455}" type="presParOf" srcId="{68FB81BF-A013-40CE-A5DD-880B55458685}" destId="{70336AD2-6906-4217-8DBC-538BF7D64BF4}" srcOrd="1" destOrd="0" presId="urn:microsoft.com/office/officeart/2005/8/layout/hierarchy1"/>
+    <dgm:cxn modelId="{9BDE0DD6-BA60-42F3-BB30-77BE5DC9EFBA}" type="presParOf" srcId="{F03E3224-0ADD-4040-B236-C4E7ECD8A2A9}" destId="{BC1CA7EB-38B0-402C-9528-672068AA0CB9}" srcOrd="1" destOrd="0" presId="urn:microsoft.com/office/officeart/2005/8/layout/hierarchy1"/>
+    <dgm:cxn modelId="{E9846E4F-1E8D-47F5-A8E9-C95FBF5B9238}" type="presParOf" srcId="{BC1CA7EB-38B0-402C-9528-672068AA0CB9}" destId="{0F606B9B-0FE9-4CD8-80F1-D10C6710C4ED}" srcOrd="0" destOrd="0" presId="urn:microsoft.com/office/officeart/2005/8/layout/hierarchy1"/>
+    <dgm:cxn modelId="{6707AE41-D1EA-4C69-A686-56A80F289960}" type="presParOf" srcId="{BC1CA7EB-38B0-402C-9528-672068AA0CB9}" destId="{320EBE08-C655-4E8D-A91C-F332E0514C8D}" srcOrd="1" destOrd="0" presId="urn:microsoft.com/office/officeart/2005/8/layout/hierarchy1"/>
+    <dgm:cxn modelId="{91167329-8AFE-4440-AC12-22BBC07B181E}" type="presParOf" srcId="{320EBE08-C655-4E8D-A91C-F332E0514C8D}" destId="{56131771-D982-462C-A3E6-5A313FF9E079}" srcOrd="0" destOrd="0" presId="urn:microsoft.com/office/officeart/2005/8/layout/hierarchy1"/>
+    <dgm:cxn modelId="{B38EB7A9-A08E-41C3-9A16-5C8BAE2AE422}" type="presParOf" srcId="{56131771-D982-462C-A3E6-5A313FF9E079}" destId="{97FAFE6D-7566-4E71-8BAB-F37183FF457C}" srcOrd="0" destOrd="0" presId="urn:microsoft.com/office/officeart/2005/8/layout/hierarchy1"/>
+    <dgm:cxn modelId="{0ED359E8-0287-4709-8CDF-7C5DE3E37B39}" type="presParOf" srcId="{56131771-D982-462C-A3E6-5A313FF9E079}" destId="{E43EEE19-B168-41FC-A20D-FDA06982C8D1}" srcOrd="1" destOrd="0" presId="urn:microsoft.com/office/officeart/2005/8/layout/hierarchy1"/>
+    <dgm:cxn modelId="{29F1A400-4BEF-4240-815C-C75A6A2A1A79}" type="presParOf" srcId="{320EBE08-C655-4E8D-A91C-F332E0514C8D}" destId="{473728EF-AAEC-4C26-88BD-24F4CD43F86E}" srcOrd="1" destOrd="0" presId="urn:microsoft.com/office/officeart/2005/8/layout/hierarchy1"/>
+    <dgm:cxn modelId="{F07580E0-1A1A-4A0B-9EDD-FFB575E7C937}" type="presParOf" srcId="{BC1CA7EB-38B0-402C-9528-672068AA0CB9}" destId="{211CC834-97EC-45D2-AA4D-E5C015CDC193}" srcOrd="2" destOrd="0" presId="urn:microsoft.com/office/officeart/2005/8/layout/hierarchy1"/>
+    <dgm:cxn modelId="{A6EA1466-F317-4A3A-B0A8-6372E283E1B7}" type="presParOf" srcId="{BC1CA7EB-38B0-402C-9528-672068AA0CB9}" destId="{71C5A5A8-5E19-4219-AB15-DB1B506B8B9D}" srcOrd="3" destOrd="0" presId="urn:microsoft.com/office/officeart/2005/8/layout/hierarchy1"/>
+    <dgm:cxn modelId="{E5060128-DB66-413E-83FC-7DFF63619E5B}" type="presParOf" srcId="{71C5A5A8-5E19-4219-AB15-DB1B506B8B9D}" destId="{2CA2B3E7-FE1E-42A4-9F9E-7A372F6EC311}" srcOrd="0" destOrd="0" presId="urn:microsoft.com/office/officeart/2005/8/layout/hierarchy1"/>
+    <dgm:cxn modelId="{E48637F4-8CFA-4F38-8C5A-78609DB3AB7F}" type="presParOf" srcId="{2CA2B3E7-FE1E-42A4-9F9E-7A372F6EC311}" destId="{FE6F1189-126F-4659-BEF7-F32DC894BC54}" srcOrd="0" destOrd="0" presId="urn:microsoft.com/office/officeart/2005/8/layout/hierarchy1"/>
+    <dgm:cxn modelId="{FFBDF29B-66EF-4C23-A1E0-52A8DE8A0C50}" type="presParOf" srcId="{2CA2B3E7-FE1E-42A4-9F9E-7A372F6EC311}" destId="{BA210B1A-4981-4C85-A776-6F36723650E3}" srcOrd="1" destOrd="0" presId="urn:microsoft.com/office/officeart/2005/8/layout/hierarchy1"/>
+    <dgm:cxn modelId="{8CD86168-DC25-4535-B606-61F3F22700E9}" type="presParOf" srcId="{71C5A5A8-5E19-4219-AB15-DB1B506B8B9D}" destId="{DD55E8B9-3579-41FB-A3D1-6308DB08256B}" srcOrd="1" destOrd="0" presId="urn:microsoft.com/office/officeart/2005/8/layout/hierarchy1"/>
+    <dgm:cxn modelId="{EC281169-954B-4E2C-9457-DFA4B86C1B53}" type="presParOf" srcId="{4C536C30-4B51-497D-9982-E22C2619328C}" destId="{F96C0B0D-7F7A-431E-9DF7-BF0DA5D442C7}" srcOrd="4" destOrd="0" presId="urn:microsoft.com/office/officeart/2005/8/layout/hierarchy1"/>
+    <dgm:cxn modelId="{5C572F5D-5222-4618-9727-D76F73A24901}" type="presParOf" srcId="{4C536C30-4B51-497D-9982-E22C2619328C}" destId="{49A3F867-6270-4FD8-A502-3BCF5D649C71}" srcOrd="5" destOrd="0" presId="urn:microsoft.com/office/officeart/2005/8/layout/hierarchy1"/>
+    <dgm:cxn modelId="{53907C14-60AD-4C8F-87B3-993E6281B85C}" type="presParOf" srcId="{49A3F867-6270-4FD8-A502-3BCF5D649C71}" destId="{0D888DEC-F153-4D2A-AA3C-526D95C8CB42}" srcOrd="0" destOrd="0" presId="urn:microsoft.com/office/officeart/2005/8/layout/hierarchy1"/>
+    <dgm:cxn modelId="{3BFF7219-FF99-48D1-A518-64EF79024487}" type="presParOf" srcId="{0D888DEC-F153-4D2A-AA3C-526D95C8CB42}" destId="{E47BC926-AF16-4CD7-8D0D-F978B0C6CAF0}" srcOrd="0" destOrd="0" presId="urn:microsoft.com/office/officeart/2005/8/layout/hierarchy1"/>
+    <dgm:cxn modelId="{7E4B811E-C744-44E2-AD39-B19F052BB6EC}" type="presParOf" srcId="{0D888DEC-F153-4D2A-AA3C-526D95C8CB42}" destId="{63D1A67C-2099-48A1-B68A-93D17B57D45E}" srcOrd="1" destOrd="0" presId="urn:microsoft.com/office/officeart/2005/8/layout/hierarchy1"/>
+    <dgm:cxn modelId="{1102F0DE-00D6-43B7-BADA-15FA0DB4128C}" type="presParOf" srcId="{49A3F867-6270-4FD8-A502-3BCF5D649C71}" destId="{75D4BFB1-EDA8-49D3-9819-179DCD152BEF}" srcOrd="1" destOrd="0" presId="urn:microsoft.com/office/officeart/2005/8/layout/hierarchy1"/>
+    <dgm:cxn modelId="{CE6D1CBD-6A17-4D57-8DC2-0093501E665C}" type="presParOf" srcId="{4C536C30-4B51-497D-9982-E22C2619328C}" destId="{9A4C9629-2E40-4BEE-B439-B74562308EF5}" srcOrd="6" destOrd="0" presId="urn:microsoft.com/office/officeart/2005/8/layout/hierarchy1"/>
+    <dgm:cxn modelId="{75DBE23F-202F-4BD8-90A2-1473F48E93F8}" type="presParOf" srcId="{4C536C30-4B51-497D-9982-E22C2619328C}" destId="{0604250E-8A3C-49BC-A266-0B0EDBD2F8F6}" srcOrd="7" destOrd="0" presId="urn:microsoft.com/office/officeart/2005/8/layout/hierarchy1"/>
+    <dgm:cxn modelId="{C8B88DAA-5309-4312-A64A-07A0B331E3BA}" type="presParOf" srcId="{0604250E-8A3C-49BC-A266-0B0EDBD2F8F6}" destId="{760C2422-436E-473E-89F6-0599F588989D}" srcOrd="0" destOrd="0" presId="urn:microsoft.com/office/officeart/2005/8/layout/hierarchy1"/>
+    <dgm:cxn modelId="{FF4EE9AE-A54D-4871-9875-6C261E9F9675}" type="presParOf" srcId="{760C2422-436E-473E-89F6-0599F588989D}" destId="{C67C6BE3-493E-432A-9CE1-A70383A9E6A9}" srcOrd="0" destOrd="0" presId="urn:microsoft.com/office/officeart/2005/8/layout/hierarchy1"/>
+    <dgm:cxn modelId="{5540B49C-738F-4946-A7D2-BE1E0FBFF567}" type="presParOf" srcId="{760C2422-436E-473E-89F6-0599F588989D}" destId="{89E4CECA-A950-44B7-B2BA-CB7F5E8A4957}" srcOrd="1" destOrd="0" presId="urn:microsoft.com/office/officeart/2005/8/layout/hierarchy1"/>
+    <dgm:cxn modelId="{70767489-0D21-4838-8666-C4129C0BDA0B}" type="presParOf" srcId="{0604250E-8A3C-49BC-A266-0B0EDBD2F8F6}" destId="{2F3834BE-835C-4A5D-882A-C04123799DC9}" srcOrd="1" destOrd="0" presId="urn:microsoft.com/office/officeart/2005/8/layout/hierarchy1"/>
+    <dgm:cxn modelId="{927BE311-8653-4915-90B5-0CC05FEB06E0}" type="presParOf" srcId="{2F3834BE-835C-4A5D-882A-C04123799DC9}" destId="{CE84D6FB-AAD5-4197-855A-0383C71A18D7}" srcOrd="0" destOrd="0" presId="urn:microsoft.com/office/officeart/2005/8/layout/hierarchy1"/>
+    <dgm:cxn modelId="{8637244A-3AEE-47DA-A901-0E18EBC1B6D7}" type="presParOf" srcId="{2F3834BE-835C-4A5D-882A-C04123799DC9}" destId="{EA19999B-B464-4A29-A50A-FF8EC7520896}" srcOrd="1" destOrd="0" presId="urn:microsoft.com/office/officeart/2005/8/layout/hierarchy1"/>
+    <dgm:cxn modelId="{9DE772B9-77B9-4849-BC03-34947728495A}" type="presParOf" srcId="{EA19999B-B464-4A29-A50A-FF8EC7520896}" destId="{B97D936B-8030-4B2B-9A97-F6C8ABEAED1F}" srcOrd="0" destOrd="0" presId="urn:microsoft.com/office/officeart/2005/8/layout/hierarchy1"/>
+    <dgm:cxn modelId="{AF336C1D-65C5-4EB3-8C4A-272D334554A0}" type="presParOf" srcId="{B97D936B-8030-4B2B-9A97-F6C8ABEAED1F}" destId="{BE0345B2-98E1-4DC7-8F49-37632BBD2628}" srcOrd="0" destOrd="0" presId="urn:microsoft.com/office/officeart/2005/8/layout/hierarchy1"/>
+    <dgm:cxn modelId="{964D4DE2-B2AA-4535-B5AB-C5922066A60A}" type="presParOf" srcId="{B97D936B-8030-4B2B-9A97-F6C8ABEAED1F}" destId="{BD691662-AEC5-407B-BE41-13DB776FCB94}" srcOrd="1" destOrd="0" presId="urn:microsoft.com/office/officeart/2005/8/layout/hierarchy1"/>
+    <dgm:cxn modelId="{44B4BDCA-8621-406E-B3CB-0B2BA25607F8}" type="presParOf" srcId="{EA19999B-B464-4A29-A50A-FF8EC7520896}" destId="{2B9BBD5A-B63D-47D4-A992-4774E82777C4}" srcOrd="1" destOrd="0" presId="urn:microsoft.com/office/officeart/2005/8/layout/hierarchy1"/>
+    <dgm:cxn modelId="{73F72B95-38E5-4EC8-8FA1-CA3679CECC03}" type="presParOf" srcId="{2F3834BE-835C-4A5D-882A-C04123799DC9}" destId="{91BC16CA-4C39-40D4-B4B6-13105A96C7E6}" srcOrd="2" destOrd="0" presId="urn:microsoft.com/office/officeart/2005/8/layout/hierarchy1"/>
+    <dgm:cxn modelId="{54D054F0-3D32-41FA-856C-9BDAAB0ABBC9}" type="presParOf" srcId="{2F3834BE-835C-4A5D-882A-C04123799DC9}" destId="{78C584BE-17BB-4A74-BEAA-20113392DA77}" srcOrd="3" destOrd="0" presId="urn:microsoft.com/office/officeart/2005/8/layout/hierarchy1"/>
+    <dgm:cxn modelId="{C78CB032-124A-4061-A941-800A193FFD2A}" type="presParOf" srcId="{78C584BE-17BB-4A74-BEAA-20113392DA77}" destId="{865766B4-1C81-4653-96F0-A240255019EF}" srcOrd="0" destOrd="0" presId="urn:microsoft.com/office/officeart/2005/8/layout/hierarchy1"/>
+    <dgm:cxn modelId="{C5AEDBAD-6B3D-437E-893B-8232C8A5B1B8}" type="presParOf" srcId="{865766B4-1C81-4653-96F0-A240255019EF}" destId="{2BA09AC6-3C2A-422E-9CF0-BCE5FF185971}" srcOrd="0" destOrd="0" presId="urn:microsoft.com/office/officeart/2005/8/layout/hierarchy1"/>
+    <dgm:cxn modelId="{8B119774-F6D7-4B85-91FD-0C7D4EEAC581}" type="presParOf" srcId="{865766B4-1C81-4653-96F0-A240255019EF}" destId="{AF6BB7E0-5446-4B9A-8D72-25E30C89B4BA}" srcOrd="1" destOrd="0" presId="urn:microsoft.com/office/officeart/2005/8/layout/hierarchy1"/>
+    <dgm:cxn modelId="{46D3DD5F-6E78-4B46-B2FD-BDCAF7EB666E}" type="presParOf" srcId="{78C584BE-17BB-4A74-BEAA-20113392DA77}" destId="{89196D6E-0EE4-481F-A74A-48CDCC38401F}" srcOrd="1" destOrd="0" presId="urn:microsoft.com/office/officeart/2005/8/layout/hierarchy1"/>
   </dgm:cxnLst>
   <dgm:bg/>
   <dgm:whole/>

</xml_diff>